<commit_message>
some changes in print helper
</commit_message>
<xml_diff>
--- a/Resources/Template/TemplateHis2026.docx
+++ b/Resources/Template/TemplateHis2026.docx
@@ -267,15 +267,7 @@
           </w:tcPr>
           <w:p>
             <w:r>
-              <w:t>State</w:t>
-            </w:r>
-            <w:proofErr w:type="gramStart"/>
-            <w:r>
-              <w:t>/u</w:t>
-            </w:r>
-            <w:proofErr w:type="gramEnd"/>
-            <w:r>
-              <w:t>.t name:</w:t>
+              <w:t>State/u.t name:</w:t>
             </w:r>
           </w:p>
         </w:tc>
@@ -1255,13 +1247,8 @@
                 <w:lang w:val="en-IN"/>
               </w:rPr>
             </w:pPr>
-            <w:proofErr w:type="gramStart"/>
-            <w:r>
-              <w:t>during</w:t>
-            </w:r>
-            <w:proofErr w:type="gramEnd"/>
-            <w:r>
-              <w:t> 30 days</w:t>
+            <w:r>
+              <w:t>during 30 days</w:t>
             </w:r>
             <w:r>
               <w:rPr>
@@ -1289,13 +1276,8 @@
                 <w:lang w:val="en-IN"/>
               </w:rPr>
             </w:pPr>
-            <w:proofErr w:type="gramStart"/>
-            <w:r>
-              <w:t>during</w:t>
-            </w:r>
-            <w:proofErr w:type="gramEnd"/>
-            <w:r>
-              <w:t> 365 days</w:t>
+            <w:r>
+              <w:t>during 365 days</w:t>
             </w:r>
             <w:r>
               <w:rPr>
@@ -2070,13 +2052,8 @@
           </w:tcPr>
           <w:p>
             <w:r>
-              <w:t>[</w:t>
-            </w:r>
-            <w:proofErr w:type="gramStart"/>
-            <w:r>
-              <w:t>3]Remarks</w:t>
-            </w:r>
-            <w:proofErr w:type="gramEnd"/>
+              <w:t>[3]Remarks</w:t>
+            </w:r>
           </w:p>
         </w:tc>
         <w:tc>
@@ -2368,31 +2345,7 @@
           </w:tcPr>
           <w:p>
             <w:r>
-              <w:t xml:space="preserve">Agricultural </w:t>
-            </w:r>
-            <w:proofErr w:type="gramStart"/>
-            <w:r>
-              <w:t>activity(</w:t>
-            </w:r>
-            <w:proofErr w:type="spellStart"/>
-            <w:r>
-              <w:t>ies</w:t>
-            </w:r>
-            <w:proofErr w:type="spellEnd"/>
-            <w:r>
-              <w:t>)</w:t>
-            </w:r>
-            <w:proofErr w:type="gramEnd"/>
-            <w:r>
-              <w:t xml:space="preserve"> carried out by one or more household </w:t>
-            </w:r>
-            <w:proofErr w:type="gramStart"/>
-            <w:r>
-              <w:t>member</w:t>
-            </w:r>
-            <w:proofErr w:type="gramEnd"/>
-            <w:r>
-              <w:t xml:space="preserve"> in last 365 days</w:t>
+              <w:t>Agricultural activity(ies) carried out by one or more household member in last 365 days</w:t>
             </w:r>
           </w:p>
         </w:tc>
@@ -2818,13 +2771,8 @@
           </w:tcPr>
           <w:p>
             <w:r>
-              <w:t>[</w:t>
-            </w:r>
-            <w:proofErr w:type="gramStart"/>
-            <w:r>
-              <w:t>4.2]Remarks</w:t>
-            </w:r>
-            <w:proofErr w:type="gramEnd"/>
+              <w:t>[4.2]Remarks</w:t>
+            </w:r>
           </w:p>
         </w:tc>
         <w:tc>
@@ -3072,15 +3020,7 @@
           </w:tcPr>
           <w:p>
             <w:r>
-              <w:t xml:space="preserve">Use of land </w:t>
-            </w:r>
-            <w:proofErr w:type="gramStart"/>
-            <w:r>
-              <w:t>owned(</w:t>
-            </w:r>
-            <w:proofErr w:type="gramEnd"/>
-            <w:r>
-              <w:t>multiple select)</w:t>
+              <w:t>Use of land owned(multiple select)</w:t>
             </w:r>
           </w:p>
         </w:tc>
@@ -3512,38 +3452,40 @@
                 <w:sz w:val="16"/>
                 <w:szCs w:val="16"/>
               </w:rPr>
-              <w:t xml:space="preserve">Last </w:t>
-            </w:r>
-            <w:proofErr w:type="spellStart"/>
-            <w:r>
-              <w:rPr>
-                <w:b/>
-                <w:bCs/>
+              <w:t>Last month</w:t>
+            </w:r>
+            <w:r>
+              <w:rPr>
                 <w:sz w:val="16"/>
                 <w:szCs w:val="16"/>
               </w:rPr>
-              <w:t>month</w:t>
-            </w:r>
-            <w:r>
+              <w:t>Gross salary</w:t>
+            </w:r>
+          </w:p>
+        </w:tc>
+        <w:tc>
+          <w:tcPr>
+            <w:tcW w:w="1129" w:type="dxa"/>
+          </w:tcPr>
+          <w:p>
+            <w:pPr>
               <w:rPr>
                 <w:sz w:val="16"/>
                 <w:szCs w:val="16"/>
               </w:rPr>
-              <w:t>Gross</w:t>
-            </w:r>
-            <w:proofErr w:type="spellEnd"/>
+            </w:pPr>
             <w:r>
               <w:rPr>
                 <w:sz w:val="16"/>
                 <w:szCs w:val="16"/>
               </w:rPr>
-              <w:t xml:space="preserve"> salary</w:t>
-            </w:r>
-          </w:p>
-        </w:tc>
-        <w:tc>
-          <w:tcPr>
-            <w:tcW w:w="1129" w:type="dxa"/>
+              <w:t>Allowances received (including overtime allowance, shift allowance, project allowance)</w:t>
+            </w:r>
+          </w:p>
+        </w:tc>
+        <w:tc>
+          <w:tcPr>
+            <w:tcW w:w="1085" w:type="dxa"/>
           </w:tcPr>
           <w:p>
             <w:pPr>
@@ -3557,13 +3499,13 @@
                 <w:sz w:val="16"/>
                 <w:szCs w:val="16"/>
               </w:rPr>
-              <w:t>Allowances received (including overtime allowance, shift allowance, project allowance)</w:t>
-            </w:r>
-          </w:p>
-        </w:tc>
-        <w:tc>
-          <w:tcPr>
-            <w:tcW w:w="1085" w:type="dxa"/>
+              <w:t>Other including tips, fees of consultants etc.</w:t>
+            </w:r>
+          </w:p>
+        </w:tc>
+        <w:tc>
+          <w:tcPr>
+            <w:tcW w:w="1257" w:type="dxa"/>
           </w:tcPr>
           <w:p>
             <w:pPr>
@@ -3572,117 +3514,72 @@
                 <w:szCs w:val="16"/>
               </w:rPr>
             </w:pPr>
-            <w:proofErr w:type="gramStart"/>
             <w:r>
               <w:rPr>
                 <w:sz w:val="16"/>
                 <w:szCs w:val="16"/>
               </w:rPr>
-              <w:t>Other including</w:t>
-            </w:r>
-            <w:proofErr w:type="gramEnd"/>
-            <w:r>
+              <w:t>Bonuses received (festival bonus, profit-sharing or production bonuses or other forms of profit-related payment, performance-based incentive)</w:t>
+            </w:r>
+          </w:p>
+        </w:tc>
+        <w:tc>
+          <w:tcPr>
+            <w:tcW w:w="1151" w:type="dxa"/>
+          </w:tcPr>
+          <w:p>
+            <w:pPr>
               <w:rPr>
                 <w:sz w:val="16"/>
                 <w:szCs w:val="16"/>
               </w:rPr>
-              <w:t xml:space="preserve"> tips, fees of consultants etc.</w:t>
-            </w:r>
-          </w:p>
-        </w:tc>
-        <w:tc>
-          <w:tcPr>
-            <w:tcW w:w="1257" w:type="dxa"/>
-          </w:tcPr>
-          <w:p>
-            <w:pPr>
+            </w:pPr>
+            <w:r>
               <w:rPr>
                 <w:sz w:val="16"/>
                 <w:szCs w:val="16"/>
               </w:rPr>
-            </w:pPr>
-            <w:r>
+              <w:t>Other including commission from sales, etc.</w:t>
+            </w:r>
+          </w:p>
+        </w:tc>
+        <w:tc>
+          <w:tcPr>
+            <w:tcW w:w="1246" w:type="dxa"/>
+          </w:tcPr>
+          <w:p>
+            <w:pPr>
               <w:rPr>
                 <w:sz w:val="16"/>
                 <w:szCs w:val="16"/>
               </w:rPr>
-              <w:t>Bonuses received (festival bonus, profit-sharing or production bonuses or other forms of profit-related payment, performance-based incentive)</w:t>
-            </w:r>
-          </w:p>
-        </w:tc>
-        <w:tc>
-          <w:tcPr>
-            <w:tcW w:w="1151" w:type="dxa"/>
-          </w:tcPr>
-          <w:p>
-            <w:pPr>
+            </w:pPr>
+            <w:r>
               <w:rPr>
                 <w:sz w:val="16"/>
                 <w:szCs w:val="16"/>
               </w:rPr>
-            </w:pPr>
-            <w:r>
+              <w:t>Sale value of shares offered as part of employee remuneration (employee stock option)</w:t>
+            </w:r>
+          </w:p>
+        </w:tc>
+        <w:tc>
+          <w:tcPr>
+            <w:tcW w:w="1078" w:type="dxa"/>
+          </w:tcPr>
+          <w:p>
+            <w:pPr>
               <w:rPr>
                 <w:sz w:val="16"/>
                 <w:szCs w:val="16"/>
               </w:rPr>
-              <w:t>Other including commission from sales, etc.</w:t>
-            </w:r>
-          </w:p>
-        </w:tc>
-        <w:tc>
-          <w:tcPr>
-            <w:tcW w:w="1246" w:type="dxa"/>
-          </w:tcPr>
-          <w:p>
-            <w:pPr>
+            </w:pPr>
+            <w:r>
               <w:rPr>
                 <w:sz w:val="16"/>
                 <w:szCs w:val="16"/>
               </w:rPr>
-            </w:pPr>
-            <w:r>
-              <w:rPr>
-                <w:sz w:val="16"/>
-                <w:szCs w:val="16"/>
-              </w:rPr>
-              <w:t>Sale value of shares offered as part of employee remuneration (employee stock option)</w:t>
-            </w:r>
-          </w:p>
-        </w:tc>
-        <w:tc>
-          <w:tcPr>
-            <w:tcW w:w="1078" w:type="dxa"/>
-          </w:tcPr>
-          <w:p>
-            <w:pPr>
-              <w:rPr>
-                <w:sz w:val="16"/>
-                <w:szCs w:val="16"/>
-              </w:rPr>
-            </w:pPr>
-            <w:r>
-              <w:rPr>
-                <w:sz w:val="16"/>
-                <w:szCs w:val="16"/>
-              </w:rPr>
-              <w:t xml:space="preserve">Leave encashments; remuneration for time </w:t>
-            </w:r>
-            <w:proofErr w:type="gramStart"/>
-            <w:r>
-              <w:rPr>
-                <w:sz w:val="16"/>
-                <w:szCs w:val="16"/>
-              </w:rPr>
-              <w:t>not worked</w:t>
-            </w:r>
-            <w:proofErr w:type="gramEnd"/>
-            <w:r>
-              <w:rPr>
-                <w:sz w:val="16"/>
-                <w:szCs w:val="16"/>
-              </w:rPr>
-              <w:t xml:space="preserve"> such as for annual leave, holidays or other paid leave, Leave Fare Concession etc.</w:t>
+              <w:t>Leave encashments; remuneration for time not worked such as for annual leave, holidays or other paid leave, Leave Fare Concession etc.</w:t>
             </w:r>
           </w:p>
         </w:tc>
@@ -3997,13 +3894,8 @@
           </w:tcPr>
           <w:p>
             <w:r>
-              <w:t>[</w:t>
-            </w:r>
-            <w:proofErr w:type="gramStart"/>
-            <w:r>
-              <w:t>5]Remarks</w:t>
-            </w:r>
-            <w:proofErr w:type="gramEnd"/>
+              <w:t>[5]Remarks</w:t>
+            </w:r>
           </w:p>
         </w:tc>
         <w:tc>
@@ -4161,13 +4053,8 @@
             <w:tcW w:w="2147" w:type="dxa"/>
           </w:tcPr>
           <w:p>
-            <w:proofErr w:type="spellStart"/>
-            <w:r>
-              <w:t>Srl</w:t>
-            </w:r>
-            <w:proofErr w:type="spellEnd"/>
-            <w:r>
-              <w:t>. no.</w:t>
+            <w:r>
+              <w:t>Srl. no.</w:t>
             </w:r>
           </w:p>
           <w:p/>
@@ -4330,13 +4217,8 @@
               <w:spacing w:after="160" w:line="278" w:lineRule="auto"/>
             </w:pPr>
             <w:r>
-              <w:t>[</w:t>
-            </w:r>
-            <w:proofErr w:type="gramStart"/>
-            <w:r>
-              <w:t>6]Remarks</w:t>
-            </w:r>
-            <w:proofErr w:type="gramEnd"/>
+              <w:t>[6]Remarks</w:t>
+            </w:r>
           </w:p>
         </w:tc>
         <w:tc>
@@ -4592,29 +4474,67 @@
                 <w:b/>
                 <w:bCs/>
               </w:rPr>
-              <w:t>unit (</w:t>
-            </w:r>
-            <w:proofErr w:type="gramStart"/>
+              <w:t>unit (Kg./ no.)</w:t>
+            </w:r>
+          </w:p>
+        </w:tc>
+        <w:tc>
+          <w:tcPr>
+            <w:tcW w:w="2680" w:type="dxa"/>
+            <w:tcBorders>
+              <w:top w:val="single" w:sz="6" w:space="0" w:color="auto"/>
+              <w:left w:val="single" w:sz="6" w:space="0" w:color="auto"/>
+              <w:bottom w:val="single" w:sz="6" w:space="0" w:color="auto"/>
+              <w:right w:val="single" w:sz="6" w:space="0" w:color="auto"/>
+            </w:tcBorders>
+            <w:vAlign w:val="center"/>
+            <w:hideMark/>
+          </w:tcPr>
+          <w:p>
+            <w:pPr>
+              <w:rPr>
+                <w:lang w:val="en-IN"/>
+              </w:rPr>
+            </w:pPr>
             <w:r>
               <w:rPr>
                 <w:b/>
                 <w:bCs/>
               </w:rPr>
-              <w:t>Kg./</w:t>
-            </w:r>
-            <w:proofErr w:type="gramEnd"/>
+              <w:t>total quantity produced (harvested)</w:t>
+            </w:r>
+          </w:p>
+        </w:tc>
+        <w:tc>
+          <w:tcPr>
+            <w:tcW w:w="1236" w:type="dxa"/>
+            <w:tcBorders>
+              <w:top w:val="single" w:sz="6" w:space="0" w:color="auto"/>
+              <w:left w:val="single" w:sz="6" w:space="0" w:color="auto"/>
+              <w:bottom w:val="single" w:sz="6" w:space="0" w:color="auto"/>
+              <w:right w:val="single" w:sz="6" w:space="0" w:color="auto"/>
+            </w:tcBorders>
+            <w:vAlign w:val="center"/>
+            <w:hideMark/>
+          </w:tcPr>
+          <w:p>
+            <w:pPr>
+              <w:rPr>
+                <w:lang w:val="en-IN"/>
+              </w:rPr>
+            </w:pPr>
             <w:r>
               <w:rPr>
                 <w:b/>
                 <w:bCs/>
               </w:rPr>
-              <w:t xml:space="preserve"> no.)</w:t>
-            </w:r>
-          </w:p>
-        </w:tc>
-        <w:tc>
-          <w:tcPr>
-            <w:tcW w:w="2680" w:type="dxa"/>
+              <w:t>total quantity sold (out of total production)</w:t>
+            </w:r>
+          </w:p>
+        </w:tc>
+        <w:tc>
+          <w:tcPr>
+            <w:tcW w:w="927" w:type="dxa"/>
             <w:tcBorders>
               <w:top w:val="single" w:sz="6" w:space="0" w:color="auto"/>
               <w:left w:val="single" w:sz="6" w:space="0" w:color="auto"/>
@@ -4635,13 +4555,13 @@
                 <w:b/>
                 <w:bCs/>
               </w:rPr>
-              <w:t>total quantity produced (harvested)</w:t>
-            </w:r>
-          </w:p>
-        </w:tc>
-        <w:tc>
-          <w:tcPr>
-            <w:tcW w:w="1236" w:type="dxa"/>
+              <w:t>total sale value (in Rs.)</w:t>
+            </w:r>
+          </w:p>
+        </w:tc>
+        <w:tc>
+          <w:tcPr>
+            <w:tcW w:w="979" w:type="dxa"/>
             <w:tcBorders>
               <w:top w:val="single" w:sz="6" w:space="0" w:color="auto"/>
               <w:left w:val="single" w:sz="6" w:space="0" w:color="auto"/>
@@ -4662,13 +4582,13 @@
                 <w:b/>
                 <w:bCs/>
               </w:rPr>
-              <w:t>total quantity sold (out of total production)</w:t>
-            </w:r>
-          </w:p>
-        </w:tc>
-        <w:tc>
-          <w:tcPr>
-            <w:tcW w:w="927" w:type="dxa"/>
+              <w:t>Highest education level attained among the household members</w:t>
+            </w:r>
+          </w:p>
+        </w:tc>
+        <w:tc>
+          <w:tcPr>
+            <w:tcW w:w="997" w:type="dxa"/>
             <w:tcBorders>
               <w:top w:val="single" w:sz="6" w:space="0" w:color="auto"/>
               <w:left w:val="single" w:sz="6" w:space="0" w:color="auto"/>
@@ -4689,13 +4609,13 @@
                 <w:b/>
                 <w:bCs/>
               </w:rPr>
-              <w:t>total sale value (in Rs.)</w:t>
-            </w:r>
-          </w:p>
-        </w:tc>
-        <w:tc>
-          <w:tcPr>
-            <w:tcW w:w="979" w:type="dxa"/>
+              <w:t>average per unit sale value (in Rs.)</w:t>
+            </w:r>
+          </w:p>
+        </w:tc>
+        <w:tc>
+          <w:tcPr>
+            <w:tcW w:w="929" w:type="dxa"/>
             <w:tcBorders>
               <w:top w:val="single" w:sz="6" w:space="0" w:color="auto"/>
               <w:left w:val="single" w:sz="6" w:space="0" w:color="auto"/>
@@ -4716,77 +4636,7 @@
                 <w:b/>
                 <w:bCs/>
               </w:rPr>
-              <w:t>Highest education level attained among the household members</w:t>
-            </w:r>
-          </w:p>
-        </w:tc>
-        <w:tc>
-          <w:tcPr>
-            <w:tcW w:w="997" w:type="dxa"/>
-            <w:tcBorders>
-              <w:top w:val="single" w:sz="6" w:space="0" w:color="auto"/>
-              <w:left w:val="single" w:sz="6" w:space="0" w:color="auto"/>
-              <w:bottom w:val="single" w:sz="6" w:space="0" w:color="auto"/>
-              <w:right w:val="single" w:sz="6" w:space="0" w:color="auto"/>
-            </w:tcBorders>
-            <w:vAlign w:val="center"/>
-            <w:hideMark/>
-          </w:tcPr>
-          <w:p>
-            <w:pPr>
-              <w:rPr>
-                <w:lang w:val="en-IN"/>
-              </w:rPr>
-            </w:pPr>
-            <w:r>
-              <w:rPr>
-                <w:b/>
-                <w:bCs/>
-              </w:rPr>
-              <w:t>average per unit sale value (in Rs.)</w:t>
-            </w:r>
-          </w:p>
-        </w:tc>
-        <w:tc>
-          <w:tcPr>
-            <w:tcW w:w="929" w:type="dxa"/>
-            <w:tcBorders>
-              <w:top w:val="single" w:sz="6" w:space="0" w:color="auto"/>
-              <w:left w:val="single" w:sz="6" w:space="0" w:color="auto"/>
-              <w:bottom w:val="single" w:sz="6" w:space="0" w:color="auto"/>
-              <w:right w:val="single" w:sz="6" w:space="0" w:color="auto"/>
-            </w:tcBorders>
-            <w:vAlign w:val="center"/>
-            <w:hideMark/>
-          </w:tcPr>
-          <w:p>
-            <w:pPr>
-              <w:rPr>
-                <w:lang w:val="en-IN"/>
-              </w:rPr>
-            </w:pPr>
-            <w:r>
-              <w:rPr>
-                <w:b/>
-                <w:bCs/>
-              </w:rPr>
-              <w:t xml:space="preserve">value of pre harvested </w:t>
-            </w:r>
-            <w:proofErr w:type="gramStart"/>
-            <w:r>
-              <w:rPr>
-                <w:b/>
-                <w:bCs/>
-              </w:rPr>
-              <w:t>sale</w:t>
-            </w:r>
-            <w:proofErr w:type="gramEnd"/>
-            <w:r>
-              <w:rPr>
-                <w:b/>
-                <w:bCs/>
-              </w:rPr>
-              <w:t xml:space="preserve"> (Rs.)</w:t>
+              <w:t>value of pre harvested sale (Rs.)</w:t>
             </w:r>
           </w:p>
         </w:tc>
@@ -5418,13 +5268,8 @@
               <w:spacing w:after="160" w:line="278" w:lineRule="auto"/>
             </w:pPr>
             <w:r>
-              <w:t>[7a_</w:t>
-            </w:r>
-            <w:proofErr w:type="gramStart"/>
-            <w:r>
-              <w:t>1]Remarks</w:t>
-            </w:r>
-            <w:proofErr w:type="gramEnd"/>
+              <w:t>[7a_1]Remarks</w:t>
+            </w:r>
           </w:p>
         </w:tc>
         <w:tc>
@@ -6245,13 +6090,8 @@
                 <w:lang w:val="en-IN"/>
               </w:rPr>
             </w:pPr>
-            <w:proofErr w:type="spellStart"/>
-            <w:r>
-              <w:t>labour</w:t>
-            </w:r>
-            <w:proofErr w:type="spellEnd"/>
-            <w:r>
-              <w:t> cost (human and animal)</w:t>
+            <w:r>
+              <w:t>labour cost (human and animal)</w:t>
             </w:r>
             <w:r>
               <w:rPr>
@@ -7049,15 +6889,7 @@
               </w:rPr>
             </w:pPr>
             <w:r>
-              <w:t xml:space="preserve">Sale value of </w:t>
-            </w:r>
-            <w:proofErr w:type="gramStart"/>
-            <w:r>
-              <w:t>produces</w:t>
-            </w:r>
-            <w:proofErr w:type="gramEnd"/>
-            <w:r>
-              <w:t xml:space="preserve"> which were cultivated beyond last 365 days but sold during last 365 days (in whole no. of Rs.)</w:t>
+              <w:t>Sale value of produces which were cultivated beyond last 365 days but sold during last 365 days (in whole no. of Rs.)</w:t>
             </w:r>
             <w:r>
               <w:rPr>
@@ -9409,13 +9241,8 @@
                 <w:lang w:val="en-IN"/>
               </w:rPr>
             </w:pPr>
-            <w:proofErr w:type="spellStart"/>
-            <w:r>
-              <w:t>labour</w:t>
-            </w:r>
-            <w:proofErr w:type="spellEnd"/>
-            <w:r>
-              <w:t> cost (human &amp; animal)</w:t>
+            <w:r>
+              <w:t>labour cost (human &amp; animal)</w:t>
             </w:r>
             <w:r>
               <w:rPr>
@@ -10690,15 +10517,7 @@
               </w:rPr>
             </w:pPr>
             <w:r>
-              <w:t>(</w:t>
-            </w:r>
-            <w:proofErr w:type="gramStart"/>
-            <w:r>
-              <w:t>in</w:t>
-            </w:r>
-            <w:proofErr w:type="gramEnd"/>
-            <w:r>
-              <w:t> Rs.)</w:t>
+              <w:t>(in Rs.)</w:t>
             </w:r>
             <w:r>
               <w:rPr>
@@ -10874,13 +10693,8 @@
           <w:p>
             <w:bookmarkStart w:id="1" w:name="_Hlk218793563"/>
             <w:r>
-              <w:t>[7_</w:t>
-            </w:r>
-            <w:proofErr w:type="gramStart"/>
-            <w:r>
-              <w:t>c]Remarks</w:t>
-            </w:r>
-            <w:proofErr w:type="gramEnd"/>
+              <w:t>[7_c]Remarks</w:t>
+            </w:r>
           </w:p>
         </w:tc>
         <w:tc>
@@ -11153,13 +10967,8 @@
                 <w:lang w:val="en-IN"/>
               </w:rPr>
             </w:pPr>
-            <w:proofErr w:type="spellStart"/>
-            <w:r>
-              <w:t>labour</w:t>
-            </w:r>
-            <w:proofErr w:type="spellEnd"/>
-            <w:r>
-              <w:t> cost</w:t>
+            <w:r>
+              <w:t>labour cost</w:t>
             </w:r>
             <w:r>
               <w:rPr>
@@ -11443,17 +11252,8 @@
                 <w:sz w:val="24"/>
                 <w:szCs w:val="24"/>
               </w:rPr>
-              <w:t>[7_</w:t>
-            </w:r>
-            <w:proofErr w:type="gramStart"/>
-            <w:r>
-              <w:rPr>
-                <w:sz w:val="24"/>
-                <w:szCs w:val="24"/>
-              </w:rPr>
-              <w:t>c]Remarks</w:t>
-            </w:r>
-            <w:proofErr w:type="gramEnd"/>
+              <w:t>[7_c]Remarks</w:t>
+            </w:r>
           </w:p>
         </w:tc>
         <w:tc>
@@ -11991,31 +11791,41 @@
           </w:p>
         </w:tc>
       </w:tr>
+    </w:tbl>
+    <w:p/>
+    <w:p/>
+    <w:tbl>
+      <w:tblPr>
+        <w:tblStyle w:val="TableGrid"/>
+        <w:tblW w:w="9246" w:type="dxa"/>
+        <w:tblLook w:val="04A0" w:firstRow="1" w:lastRow="0" w:firstColumn="1" w:lastColumn="0" w:noHBand="0" w:noVBand="1"/>
+      </w:tblPr>
+      <w:tblGrid>
+        <w:gridCol w:w="4623"/>
+        <w:gridCol w:w="4623"/>
+      </w:tblGrid>
       <w:tr>
         <w:trPr>
-          <w:trHeight w:val="665"/>
+          <w:trHeight w:val="498"/>
         </w:trPr>
         <w:tc>
           <w:tcPr>
-            <w:tcW w:w="2305" w:type="dxa"/>
-          </w:tcPr>
-          <w:p/>
-        </w:tc>
-        <w:tc>
-          <w:tcPr>
-            <w:tcW w:w="2305" w:type="dxa"/>
-          </w:tcPr>
-          <w:p/>
-        </w:tc>
-        <w:tc>
-          <w:tcPr>
-            <w:tcW w:w="2305" w:type="dxa"/>
-          </w:tcPr>
-          <w:p/>
-        </w:tc>
-        <w:tc>
-          <w:tcPr>
-            <w:tcW w:w="2305" w:type="dxa"/>
+            <w:tcW w:w="4623" w:type="dxa"/>
+          </w:tcPr>
+          <w:p>
+            <w:pPr>
+              <w:rPr>
+                <w:lang w:val="en-IN"/>
+              </w:rPr>
+            </w:pPr>
+            <w:r>
+              <w:t>[7d]Remarks</w:t>
+            </w:r>
+          </w:p>
+        </w:tc>
+        <w:tc>
+          <w:tcPr>
+            <w:tcW w:w="4623" w:type="dxa"/>
           </w:tcPr>
           <w:p/>
         </w:tc>
@@ -13216,13 +13026,8 @@
           </w:tcPr>
           <w:p>
             <w:r>
-              <w:t>[</w:t>
-            </w:r>
-            <w:proofErr w:type="gramStart"/>
-            <w:r>
-              <w:t>8.1]Remarks</w:t>
-            </w:r>
-            <w:proofErr w:type="gramEnd"/>
+              <w:t>[8.1]Remarks</w:t>
+            </w:r>
           </w:p>
         </w:tc>
         <w:tc>
@@ -15802,15 +15607,7 @@
               </w:rPr>
             </w:pPr>
             <w:r>
-              <w:t xml:space="preserve">cereals &amp; cereal products, pulses &amp; pulse products, salt &amp; sugar, edible oil, spices, dry </w:t>
-            </w:r>
-            <w:proofErr w:type="gramStart"/>
-            <w:r>
-              <w:t>fruits</w:t>
-            </w:r>
-            <w:proofErr w:type="gramEnd"/>
-            <w:r>
-              <w:t xml:space="preserve"> &amp; nuts</w:t>
+              <w:t>cereals &amp; cereal products, pulses &amp; pulse products, salt &amp; sugar, edible oil, spices, dry fruits &amp; nuts</w:t>
             </w:r>
             <w:r>
               <w:rPr>
@@ -16781,13 +16578,8 @@
               </w:rPr>
             </w:pPr>
             <w:r>
-              <w:t>rent &amp; garage rent, consumer taxes and </w:t>
-            </w:r>
-            <w:proofErr w:type="spellStart"/>
-            <w:r>
-              <w:t>cesses</w:t>
-            </w:r>
-            <w:proofErr w:type="spellEnd"/>
+              <w:t>rent &amp; garage rent, consumer taxes and cesses</w:t>
+            </w:r>
             <w:r>
               <w:rPr>
                 <w:lang w:val="en-IN"/>
@@ -18355,13 +18147,8 @@
                 <w:lang w:val="en-IN"/>
               </w:rPr>
             </w:pPr>
-            <w:proofErr w:type="spellStart"/>
-            <w:r>
-              <w:t>jewellery</w:t>
-            </w:r>
-            <w:proofErr w:type="spellEnd"/>
-            <w:r>
-              <w:t> &amp; ornaments</w:t>
+            <w:r>
+              <w:t>jewellery &amp; ornaments</w:t>
             </w:r>
             <w:r>
               <w:rPr>
@@ -19624,23 +19411,7 @@
                 <w:b/>
                 <w:bCs/>
               </w:rPr>
-              <w:t>: </w:t>
-            </w:r>
-            <w:proofErr w:type="gramStart"/>
-            <w:r>
-              <w:rPr>
-                <w:b/>
-                <w:bCs/>
-              </w:rPr>
-              <w:t>Particulars of</w:t>
-            </w:r>
-            <w:proofErr w:type="gramEnd"/>
-            <w:r>
-              <w:rPr>
-                <w:b/>
-                <w:bCs/>
-              </w:rPr>
-              <w:t> direct tax (income tax, professional tax, etc.) paid </w:t>
+              <w:t>: Particulars of direct tax (income tax, professional tax, etc.) paid </w:t>
             </w:r>
             <w:r>
               <w:rPr>
@@ -19818,15 +19589,7 @@
               </w:rPr>
             </w:pPr>
             <w:r>
-              <w:t>(</w:t>
-            </w:r>
-            <w:proofErr w:type="gramStart"/>
-            <w:r>
-              <w:t>in</w:t>
-            </w:r>
-            <w:proofErr w:type="gramEnd"/>
-            <w:r>
-              <w:t> Rs.)</w:t>
+              <w:t>(in Rs.)</w:t>
             </w:r>
             <w:r>
               <w:rPr>
@@ -21243,15 +21006,7 @@
               </w:rPr>
             </w:pPr>
             <w:r>
-              <w:t xml:space="preserve">Transfer paid to non-household </w:t>
-            </w:r>
-            <w:proofErr w:type="gramStart"/>
-            <w:r>
-              <w:t>member</w:t>
-            </w:r>
-            <w:proofErr w:type="gramEnd"/>
-            <w:r>
-              <w:t> (Block 11a)</w:t>
+              <w:t>Transfer paid to non-household member (Block 11a)</w:t>
             </w:r>
             <w:r>
               <w:rPr>

</xml_diff>

<commit_message>
Add  3 new fields 10.91,10.92,10.93. and  add multiple times  can download
</commit_message>
<xml_diff>
--- a/Resources/Template/TemplateHis2026.docx
+++ b/Resources/Template/TemplateHis2026.docx
@@ -2262,7 +2262,15 @@
           </w:tcPr>
           <w:p>
             <w:r>
-              <w:t>Agricultural activity(ies) carried out by one or more household member in last 365 days</w:t>
+              <w:t>Agricultural activity(</w:t>
+            </w:r>
+            <w:proofErr w:type="spellStart"/>
+            <w:r>
+              <w:t>ies</w:t>
+            </w:r>
+            <w:proofErr w:type="spellEnd"/>
+            <w:r>
+              <w:t>) carried out by one or more household member in last 365 days</w:t>
             </w:r>
           </w:p>
         </w:tc>
@@ -3033,7 +3041,15 @@
           </w:tcPr>
           <w:p>
             <w:r>
-              <w:t>If codes 1-3 in Q4.9, (Multiple options can be selected) Type of economic activity(ies), household performed during last 365 day</w:t>
+              <w:t>If codes 1-3 in Q4.9, (Multiple options can be selected) Type of economic activity(</w:t>
+            </w:r>
+            <w:proofErr w:type="spellStart"/>
+            <w:r>
+              <w:t>ies</w:t>
+            </w:r>
+            <w:proofErr w:type="spellEnd"/>
+            <w:r>
+              <w:t>), household performed during last 365 day</w:t>
             </w:r>
           </w:p>
         </w:tc>
@@ -3557,14 +3573,32 @@
                 <w:sz w:val="16"/>
                 <w:szCs w:val="16"/>
               </w:rPr>
-              <w:t>Last month</w:t>
-            </w:r>
-            <w:r>
-              <w:rPr>
+              <w:t xml:space="preserve">Last </w:t>
+            </w:r>
+            <w:proofErr w:type="spellStart"/>
+            <w:r>
+              <w:rPr>
+                <w:b/>
+                <w:bCs/>
                 <w:sz w:val="16"/>
                 <w:szCs w:val="16"/>
               </w:rPr>
-              <w:t>Gross salary</w:t>
+              <w:t>month</w:t>
+            </w:r>
+            <w:r>
+              <w:rPr>
+                <w:sz w:val="16"/>
+                <w:szCs w:val="16"/>
+              </w:rPr>
+              <w:t>Gross</w:t>
+            </w:r>
+            <w:proofErr w:type="spellEnd"/>
+            <w:r>
+              <w:rPr>
+                <w:sz w:val="16"/>
+                <w:szCs w:val="16"/>
+              </w:rPr>
+              <w:t xml:space="preserve"> salary</w:t>
             </w:r>
           </w:p>
         </w:tc>
@@ -4145,8 +4179,13 @@
             <w:tcW w:w="1976" w:type="dxa"/>
           </w:tcPr>
           <w:p>
-            <w:r>
-              <w:t>Srl. no.</w:t>
+            <w:proofErr w:type="spellStart"/>
+            <w:r>
+              <w:t>Srl</w:t>
+            </w:r>
+            <w:proofErr w:type="spellEnd"/>
+            <w:r>
+              <w:t>. no.</w:t>
             </w:r>
           </w:p>
           <w:p/>
@@ -6306,8 +6345,13 @@
                 <w:lang w:val="en-IN"/>
               </w:rPr>
             </w:pPr>
-            <w:r>
-              <w:t>labour cost (human and animal)</w:t>
+            <w:proofErr w:type="spellStart"/>
+            <w:r>
+              <w:t>labour</w:t>
+            </w:r>
+            <w:proofErr w:type="spellEnd"/>
+            <w:r>
+              <w:t> cost (human and animal)</w:t>
             </w:r>
             <w:r>
               <w:rPr>
@@ -9597,8 +9641,13 @@
                 <w:lang w:val="en-IN"/>
               </w:rPr>
             </w:pPr>
-            <w:r>
-              <w:t>labour cost (human &amp; animal)</w:t>
+            <w:proofErr w:type="spellStart"/>
+            <w:r>
+              <w:t>labour</w:t>
+            </w:r>
+            <w:proofErr w:type="spellEnd"/>
+            <w:r>
+              <w:t> cost (human &amp; animal)</w:t>
             </w:r>
             <w:r>
               <w:rPr>
@@ -11371,8 +11420,13 @@
                 <w:lang w:val="en-IN"/>
               </w:rPr>
             </w:pPr>
-            <w:r>
-              <w:t>labour cost</w:t>
+            <w:proofErr w:type="spellStart"/>
+            <w:r>
+              <w:t>labour</w:t>
+            </w:r>
+            <w:proofErr w:type="spellEnd"/>
+            <w:r>
+              <w:t> cost</w:t>
             </w:r>
             <w:r>
               <w:rPr>
@@ -17019,8 +17073,13 @@
               </w:rPr>
             </w:pPr>
             <w:r>
-              <w:t>rent &amp; garage rent, consumer taxes and cesses</w:t>
-            </w:r>
+              <w:t>rent &amp; garage rent, consumer taxes and </w:t>
+            </w:r>
+            <w:proofErr w:type="spellStart"/>
+            <w:r>
+              <w:t>cesses</w:t>
+            </w:r>
+            <w:proofErr w:type="spellEnd"/>
             <w:r>
               <w:rPr>
                 <w:lang w:val="en-IN"/>
@@ -18601,8 +18660,13 @@
                 <w:lang w:val="en-IN"/>
               </w:rPr>
             </w:pPr>
-            <w:r>
-              <w:t>jewellery &amp; ornaments</w:t>
+            <w:proofErr w:type="spellStart"/>
+            <w:r>
+              <w:t>jewellery</w:t>
+            </w:r>
+            <w:proofErr w:type="spellEnd"/>
+            <w:r>
+              <w:t> &amp; ornaments</w:t>
             </w:r>
             <w:r>
               <w:rPr>
@@ -18666,6 +18730,96 @@
               </w:rPr>
               <w:t> </w:t>
             </w:r>
+          </w:p>
+        </w:tc>
+      </w:tr>
+      <w:tr>
+        <w:trPr>
+          <w:trHeight w:val="240"/>
+        </w:trPr>
+        <w:tc>
+          <w:tcPr>
+            <w:tcW w:w="839" w:type="dxa"/>
+            <w:tcBorders>
+              <w:top w:val="single" w:sz="6" w:space="0" w:color="000000"/>
+              <w:left w:val="single" w:sz="6" w:space="0" w:color="000000"/>
+              <w:bottom w:val="single" w:sz="6" w:space="0" w:color="000000"/>
+              <w:right w:val="single" w:sz="6" w:space="0" w:color="000000"/>
+            </w:tcBorders>
+          </w:tcPr>
+          <w:p>
+            <w:pPr>
+              <w:spacing w:after="160" w:line="278" w:lineRule="auto"/>
+            </w:pPr>
+            <w:r>
+              <w:t>Q10.93</w:t>
+            </w:r>
+          </w:p>
+        </w:tc>
+        <w:tc>
+          <w:tcPr>
+            <w:tcW w:w="5051" w:type="dxa"/>
+            <w:gridSpan w:val="2"/>
+            <w:tcBorders>
+              <w:top w:val="single" w:sz="6" w:space="0" w:color="000000"/>
+              <w:left w:val="single" w:sz="6" w:space="0" w:color="000000"/>
+              <w:bottom w:val="single" w:sz="6" w:space="0" w:color="000000"/>
+              <w:right w:val="single" w:sz="6" w:space="0" w:color="000000"/>
+            </w:tcBorders>
+            <w:vAlign w:val="center"/>
+          </w:tcPr>
+          <w:p>
+            <w:pPr>
+              <w:spacing w:after="160" w:line="278" w:lineRule="auto"/>
+            </w:pPr>
+            <w:r>
+              <w:t>Other durable goods</w:t>
+            </w:r>
+          </w:p>
+        </w:tc>
+        <w:tc>
+          <w:tcPr>
+            <w:tcW w:w="1407" w:type="dxa"/>
+            <w:tcBorders>
+              <w:top w:val="single" w:sz="6" w:space="0" w:color="000000"/>
+              <w:left w:val="single" w:sz="6" w:space="0" w:color="000000"/>
+              <w:bottom w:val="single" w:sz="6" w:space="0" w:color="000000"/>
+              <w:right w:val="single" w:sz="6" w:space="0" w:color="000000"/>
+            </w:tcBorders>
+            <w:vAlign w:val="center"/>
+          </w:tcPr>
+          <w:p>
+            <w:pPr>
+              <w:spacing w:after="160" w:line="278" w:lineRule="auto"/>
+            </w:pPr>
+            <w:r>
+              <w:t>Last 365 days</w:t>
+            </w:r>
+            <w:r>
+              <w:rPr>
+                <w:lang w:val="en-IN"/>
+              </w:rPr>
+              <w:t> </w:t>
+            </w:r>
+          </w:p>
+        </w:tc>
+        <w:tc>
+          <w:tcPr>
+            <w:tcW w:w="1713" w:type="dxa"/>
+            <w:tcBorders>
+              <w:top w:val="single" w:sz="6" w:space="0" w:color="000000"/>
+              <w:left w:val="single" w:sz="6" w:space="0" w:color="000000"/>
+              <w:bottom w:val="single" w:sz="6" w:space="0" w:color="000000"/>
+              <w:right w:val="single" w:sz="6" w:space="0" w:color="000000"/>
+            </w:tcBorders>
+          </w:tcPr>
+          <w:p>
+            <w:pPr>
+              <w:spacing w:after="160" w:line="278" w:lineRule="auto"/>
+              <w:rPr>
+                <w:lang w:val="en-IN"/>
+              </w:rPr>
+            </w:pPr>
           </w:p>
         </w:tc>
       </w:tr>
@@ -21295,7 +21449,6 @@
                 <w:b/>
                 <w:bCs/>
               </w:rPr>
-              <w:lastRenderedPageBreak/>
               <w:t>Block B: Monthly Household Expenditure </w:t>
             </w:r>
             <w:r>
@@ -23167,12 +23320,21 @@
                 <w:lang w:val="en-IN"/>
               </w:rPr>
             </w:pPr>
+            <w:proofErr w:type="spellStart"/>
             <w:r>
               <w:rPr>
                 <w:sz w:val="18"/>
                 <w:szCs w:val="18"/>
               </w:rPr>
-              <w:t>i) In block 12 /13</w:t>
+              <w:t>i</w:t>
+            </w:r>
+            <w:proofErr w:type="spellEnd"/>
+            <w:r>
+              <w:rPr>
+                <w:sz w:val="18"/>
+                <w:szCs w:val="18"/>
+              </w:rPr>
+              <w:t>) In block 12 /13</w:t>
             </w:r>
           </w:p>
         </w:tc>
@@ -24848,6 +25010,7 @@
   <w:style w:type="character" w:default="1" w:styleId="DefaultParagraphFont">
     <w:name w:val="Default Paragraph Font"/>
     <w:uiPriority w:val="1"/>
+    <w:semiHidden/>
     <w:unhideWhenUsed/>
   </w:style>
   <w:style w:type="table" w:default="1" w:styleId="TableNormal">

</xml_diff>

<commit_message>
Change7a.7.1, 12 block position
</commit_message>
<xml_diff>
--- a/Resources/Template/TemplateHis2026.docx
+++ b/Resources/Template/TemplateHis2026.docx
@@ -2285,7 +2285,23 @@
           </w:tcPr>
           <w:p>
             <w:r>
-              <w:t>Agricultural activity(ies) carried out by one or more household member in last 365 days</w:t>
+              <w:t xml:space="preserve">Agricultural </w:t>
+            </w:r>
+            <w:proofErr w:type="gramStart"/>
+            <w:r>
+              <w:t>activity(ies)</w:t>
+            </w:r>
+            <w:proofErr w:type="gramEnd"/>
+            <w:r>
+              <w:t xml:space="preserve"> carried out by one or more household </w:t>
+            </w:r>
+            <w:proofErr w:type="gramStart"/>
+            <w:r>
+              <w:t>member</w:t>
+            </w:r>
+            <w:proofErr w:type="gramEnd"/>
+            <w:r>
+              <w:t xml:space="preserve"> in last 365 days</w:t>
             </w:r>
           </w:p>
         </w:tc>
@@ -11281,6 +11297,7 @@
                 <w:b/>
                 <w:bCs/>
               </w:rPr>
+              <w:lastRenderedPageBreak/>
               <w:t>[</w:t>
             </w:r>
             <w:r>
@@ -11824,6 +11841,7 @@
                 <w:b/>
                 <w:bCs/>
               </w:rPr>
+              <w:lastRenderedPageBreak/>
               <w:t>[</w:t>
             </w:r>
             <w:r>
@@ -16185,7 +16203,15 @@
               </w:rPr>
             </w:pPr>
             <w:r>
-              <w:t>cereals &amp; cereal products, pulses &amp; pulse products, salt &amp; sugar, edible oil, spices, dry fruits &amp; nuts</w:t>
+              <w:t xml:space="preserve">cereals &amp; cereal products, pulses &amp; pulse products, salt &amp; sugar, edible oil, spices, dry </w:t>
+            </w:r>
+            <w:proofErr w:type="gramStart"/>
+            <w:r>
+              <w:t>fruits</w:t>
+            </w:r>
+            <w:proofErr w:type="gramEnd"/>
+            <w:r>
+              <w:t xml:space="preserve"> &amp; nuts</w:t>
             </w:r>
             <w:r>
               <w:rPr>
@@ -18352,6 +18378,7 @@
               </w:rPr>
             </w:pPr>
             <w:r>
+              <w:lastRenderedPageBreak/>
               <w:t>Q10.19</w:t>
             </w:r>
             <w:r>
@@ -20555,892 +20582,137 @@
     </w:p>
     <w:tbl>
       <w:tblPr>
-        <w:tblW w:w="9010" w:type="dxa"/>
-        <w:tblBorders>
-          <w:top w:val="outset" w:sz="6" w:space="0" w:color="auto"/>
-          <w:left w:val="outset" w:sz="6" w:space="0" w:color="auto"/>
-          <w:bottom w:val="outset" w:sz="6" w:space="0" w:color="auto"/>
-          <w:right w:val="outset" w:sz="6" w:space="0" w:color="auto"/>
-        </w:tblBorders>
-        <w:tblCellMar>
-          <w:left w:w="0" w:type="dxa"/>
-          <w:right w:w="0" w:type="dxa"/>
-        </w:tblCellMar>
+        <w:tblStyle w:val="TableGrid"/>
+        <w:tblW w:w="9297" w:type="dxa"/>
         <w:tblLook w:val="04A0" w:firstRow="1" w:lastRow="0" w:firstColumn="1" w:lastColumn="0" w:noHBand="0" w:noVBand="1"/>
       </w:tblPr>
       <w:tblGrid>
-        <w:gridCol w:w="839"/>
-        <w:gridCol w:w="4813"/>
-        <w:gridCol w:w="3358"/>
+        <w:gridCol w:w="3098"/>
+        <w:gridCol w:w="1550"/>
+        <w:gridCol w:w="1548"/>
+        <w:gridCol w:w="3101"/>
       </w:tblGrid>
       <w:tr>
         <w:trPr>
-          <w:trHeight w:val="15"/>
+          <w:trHeight w:val="361"/>
         </w:trPr>
         <w:tc>
           <w:tcPr>
-            <w:tcW w:w="9010" w:type="dxa"/>
-            <w:gridSpan w:val="3"/>
-            <w:tcBorders>
-              <w:top w:val="single" w:sz="6" w:space="0" w:color="auto"/>
-              <w:left w:val="single" w:sz="6" w:space="0" w:color="auto"/>
-              <w:bottom w:val="single" w:sz="6" w:space="0" w:color="auto"/>
-              <w:right w:val="single" w:sz="6" w:space="0" w:color="auto"/>
-            </w:tcBorders>
-            <w:vAlign w:val="center"/>
-            <w:hideMark/>
-          </w:tcPr>
-          <w:p>
-            <w:pPr>
-              <w:spacing w:after="160" w:line="278" w:lineRule="auto"/>
-              <w:rPr>
-                <w:lang w:val="en-IN"/>
-              </w:rPr>
-            </w:pPr>
-            <w:r>
-              <w:rPr>
-                <w:b/>
-                <w:bCs/>
-              </w:rPr>
-              <w:t>Block A: Monthly Household Income from different sources</w:t>
-            </w:r>
-            <w:r>
-              <w:rPr>
-                <w:lang w:val="en-IN"/>
-              </w:rPr>
-              <w:t> </w:t>
+            <w:tcW w:w="9297" w:type="dxa"/>
+            <w:gridSpan w:val="4"/>
+          </w:tcPr>
+          <w:p>
+            <w:r>
+              <w:t>[</w:t>
+            </w:r>
+            <w:r>
+              <w:t>12</w:t>
+            </w:r>
+            <w:r>
+              <w:t>_1</w:t>
+            </w:r>
+            <w:proofErr w:type="gramStart"/>
+            <w:r>
+              <w:t xml:space="preserve">] </w:t>
+            </w:r>
+            <w:r>
+              <w:t xml:space="preserve"> Particulars</w:t>
+            </w:r>
+            <w:proofErr w:type="gramEnd"/>
+            <w:r>
+              <w:t xml:space="preserve"> of Total Income of the Household</w:t>
             </w:r>
           </w:p>
         </w:tc>
       </w:tr>
       <w:tr>
         <w:trPr>
-          <w:trHeight w:val="15"/>
+          <w:trHeight w:val="376"/>
         </w:trPr>
         <w:tc>
           <w:tcPr>
-            <w:tcW w:w="839" w:type="dxa"/>
-            <w:tcBorders>
-              <w:top w:val="single" w:sz="6" w:space="0" w:color="auto"/>
-              <w:left w:val="single" w:sz="6" w:space="0" w:color="auto"/>
-              <w:bottom w:val="single" w:sz="6" w:space="0" w:color="auto"/>
-              <w:right w:val="single" w:sz="6" w:space="0" w:color="auto"/>
-            </w:tcBorders>
-            <w:vAlign w:val="center"/>
-            <w:hideMark/>
-          </w:tcPr>
-          <w:p>
-            <w:pPr>
-              <w:spacing w:after="160" w:line="278" w:lineRule="auto"/>
-              <w:rPr>
-                <w:lang w:val="en-IN"/>
-              </w:rPr>
-            </w:pPr>
-            <w:r>
+            <w:tcW w:w="3098" w:type="dxa"/>
+          </w:tcPr>
+          <w:p>
+            <w:r>
+              <w:t>Q. no</w:t>
+            </w:r>
+          </w:p>
+        </w:tc>
+        <w:tc>
+          <w:tcPr>
+            <w:tcW w:w="3098" w:type="dxa"/>
+            <w:gridSpan w:val="2"/>
+          </w:tcPr>
+          <w:p>
+            <w:r>
+              <w:t>Question description</w:t>
+            </w:r>
+          </w:p>
+        </w:tc>
+        <w:tc>
+          <w:tcPr>
+            <w:tcW w:w="3101" w:type="dxa"/>
+          </w:tcPr>
+          <w:p>
+            <w:pPr>
               <w:rPr>
                 <w:b/>
                 <w:bCs/>
               </w:rPr>
-              <w:t>Q. no</w:t>
-            </w:r>
-            <w:r>
-              <w:rPr>
-                <w:lang w:val="en-IN"/>
-              </w:rPr>
-              <w:t> </w:t>
-            </w:r>
-          </w:p>
-        </w:tc>
-        <w:tc>
-          <w:tcPr>
-            <w:tcW w:w="4813" w:type="dxa"/>
-            <w:tcBorders>
-              <w:top w:val="single" w:sz="6" w:space="0" w:color="auto"/>
-              <w:left w:val="single" w:sz="6" w:space="0" w:color="auto"/>
-              <w:bottom w:val="single" w:sz="6" w:space="0" w:color="auto"/>
-              <w:right w:val="single" w:sz="6" w:space="0" w:color="auto"/>
-            </w:tcBorders>
-            <w:vAlign w:val="center"/>
-            <w:hideMark/>
-          </w:tcPr>
-          <w:p>
-            <w:pPr>
-              <w:spacing w:after="160" w:line="278" w:lineRule="auto"/>
-              <w:rPr>
-                <w:lang w:val="en-IN"/>
-              </w:rPr>
             </w:pPr>
             <w:r>
               <w:rPr>
                 <w:b/>
                 <w:bCs/>
               </w:rPr>
-              <w:t>Block Reference</w:t>
-            </w:r>
-            <w:r>
-              <w:rPr>
-                <w:lang w:val="en-IN"/>
-              </w:rPr>
-              <w:t> </w:t>
-            </w:r>
-          </w:p>
-        </w:tc>
-        <w:tc>
-          <w:tcPr>
-            <w:tcW w:w="3358" w:type="dxa"/>
-            <w:tcBorders>
-              <w:top w:val="single" w:sz="6" w:space="0" w:color="auto"/>
-              <w:left w:val="single" w:sz="6" w:space="0" w:color="auto"/>
-              <w:bottom w:val="single" w:sz="6" w:space="0" w:color="auto"/>
-              <w:right w:val="single" w:sz="6" w:space="0" w:color="auto"/>
-            </w:tcBorders>
-            <w:hideMark/>
-          </w:tcPr>
-          <w:p>
-            <w:pPr>
-              <w:spacing w:after="160" w:line="278" w:lineRule="auto"/>
-              <w:rPr>
-                <w:lang w:val="en-IN"/>
-              </w:rPr>
-            </w:pPr>
-            <w:r>
-              <w:rPr>
-                <w:b/>
-                <w:bCs/>
-              </w:rPr>
               <w:t>Entry</w:t>
-            </w:r>
-            <w:r>
-              <w:rPr>
-                <w:lang w:val="en-IN"/>
-              </w:rPr>
-              <w:t> </w:t>
             </w:r>
           </w:p>
         </w:tc>
       </w:tr>
       <w:tr>
         <w:trPr>
-          <w:trHeight w:val="15"/>
+          <w:trHeight w:val="361"/>
         </w:trPr>
         <w:tc>
           <w:tcPr>
-            <w:tcW w:w="839" w:type="dxa"/>
-            <w:tcBorders>
-              <w:top w:val="single" w:sz="6" w:space="0" w:color="auto"/>
-              <w:left w:val="single" w:sz="6" w:space="0" w:color="auto"/>
-              <w:bottom w:val="single" w:sz="6" w:space="0" w:color="auto"/>
-              <w:right w:val="single" w:sz="6" w:space="0" w:color="auto"/>
-            </w:tcBorders>
-            <w:vAlign w:val="center"/>
-            <w:hideMark/>
-          </w:tcPr>
-          <w:p>
-            <w:pPr>
-              <w:spacing w:after="160" w:line="278" w:lineRule="auto"/>
-              <w:rPr>
-                <w:lang w:val="en-IN"/>
-              </w:rPr>
-            </w:pPr>
-            <w:r>
-              <w:t>A1</w:t>
-            </w:r>
-            <w:r>
-              <w:rPr>
-                <w:lang w:val="en-IN"/>
-              </w:rPr>
-              <w:t> </w:t>
-            </w:r>
-          </w:p>
-        </w:tc>
-        <w:tc>
-          <w:tcPr>
-            <w:tcW w:w="4813" w:type="dxa"/>
-            <w:tcBorders>
-              <w:top w:val="single" w:sz="6" w:space="0" w:color="auto"/>
-              <w:left w:val="single" w:sz="6" w:space="0" w:color="auto"/>
-              <w:bottom w:val="single" w:sz="6" w:space="0" w:color="auto"/>
-              <w:right w:val="single" w:sz="6" w:space="0" w:color="auto"/>
-            </w:tcBorders>
-            <w:vAlign w:val="center"/>
-            <w:hideMark/>
-          </w:tcPr>
-          <w:p>
-            <w:pPr>
-              <w:spacing w:after="160" w:line="278" w:lineRule="auto"/>
-              <w:rPr>
-                <w:lang w:val="en-IN"/>
-              </w:rPr>
-            </w:pPr>
-            <w:r>
-              <w:t>Income from Regular wage/salary (Block 5)</w:t>
-            </w:r>
-            <w:r>
-              <w:rPr>
-                <w:lang w:val="en-IN"/>
-              </w:rPr>
-              <w:t> </w:t>
-            </w:r>
-          </w:p>
-        </w:tc>
-        <w:tc>
-          <w:tcPr>
-            <w:tcW w:w="3358" w:type="dxa"/>
-            <w:tcBorders>
-              <w:top w:val="single" w:sz="6" w:space="0" w:color="auto"/>
-              <w:left w:val="single" w:sz="6" w:space="0" w:color="auto"/>
-              <w:bottom w:val="single" w:sz="6" w:space="0" w:color="auto"/>
-              <w:right w:val="single" w:sz="6" w:space="0" w:color="auto"/>
-            </w:tcBorders>
-            <w:vAlign w:val="center"/>
-            <w:hideMark/>
-          </w:tcPr>
-          <w:p>
-            <w:pPr>
-              <w:spacing w:after="160" w:line="278" w:lineRule="auto"/>
-              <w:rPr>
-                <w:lang w:val="en-IN"/>
-              </w:rPr>
-            </w:pPr>
-          </w:p>
+            <w:tcW w:w="3098" w:type="dxa"/>
+          </w:tcPr>
+          <w:p>
+            <w:r>
+              <w:t>Q12.1</w:t>
+            </w:r>
+          </w:p>
+        </w:tc>
+        <w:tc>
+          <w:tcPr>
+            <w:tcW w:w="3098" w:type="dxa"/>
+            <w:gridSpan w:val="2"/>
+          </w:tcPr>
+          <w:p>
+            <w:r>
+              <w:t>Total household income from all sources earned by all the members of the household during last financial year?</w:t>
+            </w:r>
+          </w:p>
+        </w:tc>
+        <w:tc>
+          <w:tcPr>
+            <w:tcW w:w="3101" w:type="dxa"/>
+          </w:tcPr>
+          <w:p/>
         </w:tc>
       </w:tr>
       <w:tr>
         <w:trPr>
-          <w:trHeight w:val="15"/>
+          <w:trHeight w:val="361"/>
         </w:trPr>
         <w:tc>
           <w:tcPr>
-            <w:tcW w:w="839" w:type="dxa"/>
-            <w:tcBorders>
-              <w:top w:val="single" w:sz="6" w:space="0" w:color="auto"/>
-              <w:left w:val="single" w:sz="6" w:space="0" w:color="auto"/>
-              <w:bottom w:val="single" w:sz="6" w:space="0" w:color="auto"/>
-              <w:right w:val="single" w:sz="6" w:space="0" w:color="auto"/>
-            </w:tcBorders>
-            <w:vAlign w:val="center"/>
-            <w:hideMark/>
-          </w:tcPr>
-          <w:p>
-            <w:pPr>
-              <w:spacing w:after="160" w:line="278" w:lineRule="auto"/>
-              <w:rPr>
-                <w:lang w:val="en-IN"/>
-              </w:rPr>
-            </w:pPr>
-            <w:r>
-              <w:t>A2</w:t>
-            </w:r>
-            <w:r>
-              <w:rPr>
-                <w:lang w:val="en-IN"/>
-              </w:rPr>
-              <w:t> </w:t>
-            </w:r>
-          </w:p>
-        </w:tc>
-        <w:tc>
-          <w:tcPr>
-            <w:tcW w:w="4813" w:type="dxa"/>
-            <w:tcBorders>
-              <w:top w:val="single" w:sz="6" w:space="0" w:color="auto"/>
-              <w:left w:val="single" w:sz="6" w:space="0" w:color="auto"/>
-              <w:bottom w:val="single" w:sz="6" w:space="0" w:color="auto"/>
-              <w:right w:val="single" w:sz="6" w:space="0" w:color="auto"/>
-            </w:tcBorders>
-            <w:vAlign w:val="center"/>
-            <w:hideMark/>
-          </w:tcPr>
-          <w:p>
-            <w:pPr>
-              <w:spacing w:after="160" w:line="278" w:lineRule="auto"/>
-              <w:rPr>
-                <w:lang w:val="en-IN"/>
-              </w:rPr>
-            </w:pPr>
-            <w:r>
-              <w:t>Income from Casual work (Block 6)</w:t>
-            </w:r>
-            <w:r>
-              <w:rPr>
-                <w:lang w:val="en-IN"/>
-              </w:rPr>
-              <w:t> </w:t>
-            </w:r>
-          </w:p>
-        </w:tc>
-        <w:tc>
-          <w:tcPr>
-            <w:tcW w:w="3358" w:type="dxa"/>
-            <w:tcBorders>
-              <w:top w:val="single" w:sz="6" w:space="0" w:color="auto"/>
-              <w:left w:val="single" w:sz="6" w:space="0" w:color="auto"/>
-              <w:bottom w:val="single" w:sz="6" w:space="0" w:color="auto"/>
-              <w:right w:val="single" w:sz="6" w:space="0" w:color="auto"/>
-            </w:tcBorders>
-            <w:vAlign w:val="center"/>
-            <w:hideMark/>
-          </w:tcPr>
-          <w:p>
-            <w:pPr>
-              <w:spacing w:after="160" w:line="278" w:lineRule="auto"/>
-              <w:rPr>
-                <w:lang w:val="en-IN"/>
-              </w:rPr>
-            </w:pPr>
-          </w:p>
-        </w:tc>
-      </w:tr>
-      <w:tr>
-        <w:trPr>
-          <w:trHeight w:val="15"/>
-        </w:trPr>
-        <w:tc>
-          <w:tcPr>
-            <w:tcW w:w="839" w:type="dxa"/>
-            <w:tcBorders>
-              <w:top w:val="single" w:sz="6" w:space="0" w:color="auto"/>
-              <w:left w:val="single" w:sz="6" w:space="0" w:color="auto"/>
-              <w:bottom w:val="single" w:sz="6" w:space="0" w:color="auto"/>
-              <w:right w:val="single" w:sz="6" w:space="0" w:color="auto"/>
-            </w:tcBorders>
-            <w:vAlign w:val="center"/>
-            <w:hideMark/>
-          </w:tcPr>
-          <w:p>
-            <w:pPr>
-              <w:spacing w:after="160" w:line="278" w:lineRule="auto"/>
-              <w:rPr>
-                <w:lang w:val="en-IN"/>
-              </w:rPr>
-            </w:pPr>
-            <w:r>
-              <w:t>A3</w:t>
-            </w:r>
-            <w:r>
-              <w:rPr>
-                <w:lang w:val="en-IN"/>
-              </w:rPr>
-              <w:t> </w:t>
-            </w:r>
-          </w:p>
-        </w:tc>
-        <w:tc>
-          <w:tcPr>
-            <w:tcW w:w="4813" w:type="dxa"/>
-            <w:tcBorders>
-              <w:top w:val="single" w:sz="6" w:space="0" w:color="auto"/>
-              <w:left w:val="single" w:sz="6" w:space="0" w:color="auto"/>
-              <w:bottom w:val="single" w:sz="6" w:space="0" w:color="auto"/>
-              <w:right w:val="single" w:sz="6" w:space="0" w:color="auto"/>
-            </w:tcBorders>
-            <w:vAlign w:val="center"/>
-            <w:hideMark/>
-          </w:tcPr>
-          <w:p>
-            <w:pPr>
-              <w:spacing w:after="160" w:line="278" w:lineRule="auto"/>
-              <w:rPr>
-                <w:lang w:val="en-IN"/>
-              </w:rPr>
-            </w:pPr>
-            <w:r>
-              <w:t>Income from Self-employment – Crop cultivation (Block 7a)</w:t>
-            </w:r>
-            <w:r>
-              <w:rPr>
-                <w:lang w:val="en-IN"/>
-              </w:rPr>
-              <w:t> </w:t>
-            </w:r>
-          </w:p>
-        </w:tc>
-        <w:tc>
-          <w:tcPr>
-            <w:tcW w:w="3358" w:type="dxa"/>
-            <w:tcBorders>
-              <w:top w:val="single" w:sz="6" w:space="0" w:color="auto"/>
-              <w:left w:val="single" w:sz="6" w:space="0" w:color="auto"/>
-              <w:bottom w:val="single" w:sz="6" w:space="0" w:color="auto"/>
-              <w:right w:val="single" w:sz="6" w:space="0" w:color="auto"/>
-            </w:tcBorders>
-            <w:vAlign w:val="center"/>
-            <w:hideMark/>
-          </w:tcPr>
-          <w:p>
-            <w:pPr>
-              <w:spacing w:after="160" w:line="278" w:lineRule="auto"/>
-              <w:rPr>
-                <w:lang w:val="en-IN"/>
-              </w:rPr>
-            </w:pPr>
-          </w:p>
-        </w:tc>
-      </w:tr>
-      <w:tr>
-        <w:trPr>
-          <w:trHeight w:val="15"/>
-        </w:trPr>
-        <w:tc>
-          <w:tcPr>
-            <w:tcW w:w="839" w:type="dxa"/>
-            <w:tcBorders>
-              <w:top w:val="single" w:sz="6" w:space="0" w:color="auto"/>
-              <w:left w:val="single" w:sz="6" w:space="0" w:color="auto"/>
-              <w:bottom w:val="single" w:sz="6" w:space="0" w:color="auto"/>
-              <w:right w:val="single" w:sz="6" w:space="0" w:color="auto"/>
-            </w:tcBorders>
-            <w:vAlign w:val="center"/>
-            <w:hideMark/>
-          </w:tcPr>
-          <w:p>
-            <w:pPr>
-              <w:spacing w:after="160" w:line="278" w:lineRule="auto"/>
-              <w:rPr>
-                <w:lang w:val="en-IN"/>
-              </w:rPr>
-            </w:pPr>
-            <w:r>
-              <w:t>A4</w:t>
-            </w:r>
-            <w:r>
-              <w:rPr>
-                <w:lang w:val="en-IN"/>
-              </w:rPr>
-              <w:t> </w:t>
-            </w:r>
-          </w:p>
-        </w:tc>
-        <w:tc>
-          <w:tcPr>
-            <w:tcW w:w="4813" w:type="dxa"/>
-            <w:tcBorders>
-              <w:top w:val="single" w:sz="6" w:space="0" w:color="auto"/>
-              <w:left w:val="single" w:sz="6" w:space="0" w:color="auto"/>
-              <w:bottom w:val="single" w:sz="6" w:space="0" w:color="auto"/>
-              <w:right w:val="single" w:sz="6" w:space="0" w:color="auto"/>
-            </w:tcBorders>
-            <w:vAlign w:val="center"/>
-            <w:hideMark/>
-          </w:tcPr>
-          <w:p>
-            <w:pPr>
-              <w:spacing w:after="160" w:line="278" w:lineRule="auto"/>
-              <w:rPr>
-                <w:lang w:val="en-IN"/>
-              </w:rPr>
-            </w:pPr>
-            <w:r>
-              <w:t>Income from Self-employment – Allied activity (Block 7b)</w:t>
-            </w:r>
-            <w:r>
-              <w:rPr>
-                <w:lang w:val="en-IN"/>
-              </w:rPr>
-              <w:t> </w:t>
-            </w:r>
-          </w:p>
-        </w:tc>
-        <w:tc>
-          <w:tcPr>
-            <w:tcW w:w="3358" w:type="dxa"/>
-            <w:tcBorders>
-              <w:top w:val="single" w:sz="6" w:space="0" w:color="auto"/>
-              <w:left w:val="single" w:sz="6" w:space="0" w:color="auto"/>
-              <w:bottom w:val="single" w:sz="6" w:space="0" w:color="auto"/>
-              <w:right w:val="single" w:sz="6" w:space="0" w:color="auto"/>
-            </w:tcBorders>
-            <w:hideMark/>
-          </w:tcPr>
-          <w:p>
-            <w:pPr>
-              <w:spacing w:after="160" w:line="278" w:lineRule="auto"/>
-              <w:rPr>
-                <w:lang w:val="en-IN"/>
-              </w:rPr>
-            </w:pPr>
-          </w:p>
-        </w:tc>
-      </w:tr>
-      <w:tr>
-        <w:trPr>
-          <w:trHeight w:val="15"/>
-        </w:trPr>
-        <w:tc>
-          <w:tcPr>
-            <w:tcW w:w="839" w:type="dxa"/>
-            <w:tcBorders>
-              <w:top w:val="single" w:sz="6" w:space="0" w:color="auto"/>
-              <w:left w:val="single" w:sz="6" w:space="0" w:color="auto"/>
-              <w:bottom w:val="single" w:sz="6" w:space="0" w:color="auto"/>
-              <w:right w:val="single" w:sz="6" w:space="0" w:color="auto"/>
-            </w:tcBorders>
-            <w:vAlign w:val="center"/>
-            <w:hideMark/>
-          </w:tcPr>
-          <w:p>
-            <w:pPr>
-              <w:spacing w:after="160" w:line="278" w:lineRule="auto"/>
-              <w:rPr>
-                <w:lang w:val="en-IN"/>
-              </w:rPr>
-            </w:pPr>
-            <w:r>
-              <w:t>A5</w:t>
-            </w:r>
-            <w:r>
-              <w:rPr>
-                <w:lang w:val="en-IN"/>
-              </w:rPr>
-              <w:t> </w:t>
-            </w:r>
-          </w:p>
-        </w:tc>
-        <w:tc>
-          <w:tcPr>
-            <w:tcW w:w="4813" w:type="dxa"/>
-            <w:tcBorders>
-              <w:top w:val="single" w:sz="6" w:space="0" w:color="auto"/>
-              <w:left w:val="single" w:sz="6" w:space="0" w:color="auto"/>
-              <w:bottom w:val="single" w:sz="6" w:space="0" w:color="auto"/>
-              <w:right w:val="single" w:sz="6" w:space="0" w:color="auto"/>
-            </w:tcBorders>
-            <w:vAlign w:val="center"/>
-            <w:hideMark/>
-          </w:tcPr>
-          <w:p>
-            <w:pPr>
-              <w:spacing w:after="160" w:line="278" w:lineRule="auto"/>
-              <w:rPr>
-                <w:lang w:val="en-IN"/>
-              </w:rPr>
-            </w:pPr>
-            <w:r>
-              <w:t>Income from Self-employment – Non-agriculture activity (Block 7c)</w:t>
-            </w:r>
-            <w:r>
-              <w:rPr>
-                <w:lang w:val="en-IN"/>
-              </w:rPr>
-              <w:t> </w:t>
-            </w:r>
-          </w:p>
-        </w:tc>
-        <w:tc>
-          <w:tcPr>
-            <w:tcW w:w="3358" w:type="dxa"/>
-            <w:tcBorders>
-              <w:top w:val="single" w:sz="6" w:space="0" w:color="auto"/>
-              <w:left w:val="single" w:sz="6" w:space="0" w:color="auto"/>
-              <w:bottom w:val="single" w:sz="6" w:space="0" w:color="auto"/>
-              <w:right w:val="single" w:sz="6" w:space="0" w:color="auto"/>
-            </w:tcBorders>
-            <w:hideMark/>
-          </w:tcPr>
-          <w:p>
-            <w:pPr>
-              <w:spacing w:after="160" w:line="278" w:lineRule="auto"/>
-              <w:rPr>
-                <w:lang w:val="en-IN"/>
-              </w:rPr>
-            </w:pPr>
-          </w:p>
-        </w:tc>
-      </w:tr>
-      <w:tr>
-        <w:trPr>
-          <w:trHeight w:val="15"/>
-        </w:trPr>
-        <w:tc>
-          <w:tcPr>
-            <w:tcW w:w="839" w:type="dxa"/>
-            <w:tcBorders>
-              <w:top w:val="single" w:sz="6" w:space="0" w:color="auto"/>
-              <w:left w:val="single" w:sz="6" w:space="0" w:color="auto"/>
-              <w:bottom w:val="single" w:sz="6" w:space="0" w:color="auto"/>
-              <w:right w:val="single" w:sz="6" w:space="0" w:color="auto"/>
-            </w:tcBorders>
-            <w:vAlign w:val="center"/>
-            <w:hideMark/>
-          </w:tcPr>
-          <w:p>
-            <w:pPr>
-              <w:spacing w:after="160" w:line="278" w:lineRule="auto"/>
-              <w:rPr>
-                <w:lang w:val="en-IN"/>
-              </w:rPr>
-            </w:pPr>
-            <w:r>
-              <w:t>A6</w:t>
-            </w:r>
-            <w:r>
-              <w:rPr>
-                <w:lang w:val="en-IN"/>
-              </w:rPr>
-              <w:t> </w:t>
-            </w:r>
-          </w:p>
-        </w:tc>
-        <w:tc>
-          <w:tcPr>
-            <w:tcW w:w="4813" w:type="dxa"/>
-            <w:tcBorders>
-              <w:top w:val="single" w:sz="6" w:space="0" w:color="auto"/>
-              <w:left w:val="single" w:sz="6" w:space="0" w:color="auto"/>
-              <w:bottom w:val="single" w:sz="6" w:space="0" w:color="auto"/>
-              <w:right w:val="single" w:sz="6" w:space="0" w:color="auto"/>
-            </w:tcBorders>
-            <w:vAlign w:val="center"/>
-            <w:hideMark/>
-          </w:tcPr>
-          <w:p>
-            <w:pPr>
-              <w:spacing w:after="160" w:line="278" w:lineRule="auto"/>
-              <w:rPr>
-                <w:lang w:val="en-IN"/>
-              </w:rPr>
-            </w:pPr>
-            <w:r>
-              <w:t>Income from transfer receipts (Block 8)</w:t>
-            </w:r>
-            <w:r>
-              <w:rPr>
-                <w:lang w:val="en-IN"/>
-              </w:rPr>
-              <w:t> </w:t>
-            </w:r>
-          </w:p>
-        </w:tc>
-        <w:tc>
-          <w:tcPr>
-            <w:tcW w:w="3358" w:type="dxa"/>
-            <w:tcBorders>
-              <w:top w:val="single" w:sz="6" w:space="0" w:color="auto"/>
-              <w:left w:val="single" w:sz="6" w:space="0" w:color="auto"/>
-              <w:bottom w:val="single" w:sz="6" w:space="0" w:color="auto"/>
-              <w:right w:val="single" w:sz="6" w:space="0" w:color="auto"/>
-            </w:tcBorders>
-            <w:hideMark/>
-          </w:tcPr>
-          <w:p>
-            <w:pPr>
-              <w:spacing w:after="160" w:line="278" w:lineRule="auto"/>
-              <w:rPr>
-                <w:lang w:val="en-IN"/>
-              </w:rPr>
-            </w:pPr>
-          </w:p>
-        </w:tc>
-      </w:tr>
-      <w:tr>
-        <w:trPr>
-          <w:trHeight w:val="15"/>
-        </w:trPr>
-        <w:tc>
-          <w:tcPr>
-            <w:tcW w:w="839" w:type="dxa"/>
-            <w:tcBorders>
-              <w:top w:val="single" w:sz="6" w:space="0" w:color="auto"/>
-              <w:left w:val="single" w:sz="6" w:space="0" w:color="auto"/>
-              <w:bottom w:val="single" w:sz="6" w:space="0" w:color="auto"/>
-              <w:right w:val="single" w:sz="6" w:space="0" w:color="auto"/>
-            </w:tcBorders>
-            <w:vAlign w:val="center"/>
-            <w:hideMark/>
-          </w:tcPr>
-          <w:p>
-            <w:pPr>
-              <w:spacing w:after="160" w:line="278" w:lineRule="auto"/>
-              <w:rPr>
-                <w:lang w:val="en-IN"/>
-              </w:rPr>
-            </w:pPr>
-            <w:r>
-              <w:t>A7</w:t>
-            </w:r>
-            <w:r>
-              <w:rPr>
-                <w:lang w:val="en-IN"/>
-              </w:rPr>
-              <w:t> </w:t>
-            </w:r>
-          </w:p>
-        </w:tc>
-        <w:tc>
-          <w:tcPr>
-            <w:tcW w:w="4813" w:type="dxa"/>
-            <w:tcBorders>
-              <w:top w:val="single" w:sz="6" w:space="0" w:color="auto"/>
-              <w:left w:val="single" w:sz="6" w:space="0" w:color="auto"/>
-              <w:bottom w:val="single" w:sz="6" w:space="0" w:color="auto"/>
-              <w:right w:val="single" w:sz="6" w:space="0" w:color="auto"/>
-            </w:tcBorders>
-            <w:vAlign w:val="center"/>
-            <w:hideMark/>
-          </w:tcPr>
-          <w:p>
-            <w:pPr>
-              <w:spacing w:after="160" w:line="278" w:lineRule="auto"/>
-              <w:rPr>
-                <w:lang w:val="en-IN"/>
-              </w:rPr>
-            </w:pPr>
-            <w:r>
-              <w:t>Income from assets (Block 9)</w:t>
-            </w:r>
-            <w:r>
-              <w:rPr>
-                <w:lang w:val="en-IN"/>
-              </w:rPr>
-              <w:t> </w:t>
-            </w:r>
-          </w:p>
-        </w:tc>
-        <w:tc>
-          <w:tcPr>
-            <w:tcW w:w="3358" w:type="dxa"/>
-            <w:tcBorders>
-              <w:top w:val="single" w:sz="6" w:space="0" w:color="auto"/>
-              <w:left w:val="single" w:sz="6" w:space="0" w:color="auto"/>
-              <w:bottom w:val="single" w:sz="6" w:space="0" w:color="auto"/>
-              <w:right w:val="single" w:sz="6" w:space="0" w:color="auto"/>
-            </w:tcBorders>
-            <w:hideMark/>
-          </w:tcPr>
-          <w:p>
-            <w:pPr>
-              <w:spacing w:after="160" w:line="278" w:lineRule="auto"/>
-              <w:rPr>
-                <w:lang w:val="en-IN"/>
-              </w:rPr>
-            </w:pPr>
-          </w:p>
-        </w:tc>
-      </w:tr>
-      <w:tr>
-        <w:trPr>
-          <w:trHeight w:val="15"/>
-        </w:trPr>
-        <w:tc>
-          <w:tcPr>
-            <w:tcW w:w="839" w:type="dxa"/>
-            <w:tcBorders>
-              <w:top w:val="single" w:sz="6" w:space="0" w:color="auto"/>
-              <w:left w:val="single" w:sz="6" w:space="0" w:color="auto"/>
-              <w:bottom w:val="single" w:sz="6" w:space="0" w:color="auto"/>
-              <w:right w:val="single" w:sz="6" w:space="0" w:color="auto"/>
-            </w:tcBorders>
-            <w:vAlign w:val="center"/>
-            <w:hideMark/>
-          </w:tcPr>
-          <w:p>
-            <w:pPr>
-              <w:spacing w:after="160" w:line="278" w:lineRule="auto"/>
-              <w:rPr>
-                <w:lang w:val="en-IN"/>
-              </w:rPr>
-            </w:pPr>
-            <w:r>
-              <w:t>A8</w:t>
-            </w:r>
-            <w:r>
-              <w:rPr>
-                <w:lang w:val="en-IN"/>
-              </w:rPr>
-              <w:t> </w:t>
-            </w:r>
-          </w:p>
-        </w:tc>
-        <w:tc>
-          <w:tcPr>
-            <w:tcW w:w="4813" w:type="dxa"/>
-            <w:tcBorders>
-              <w:top w:val="single" w:sz="6" w:space="0" w:color="auto"/>
-              <w:left w:val="single" w:sz="6" w:space="0" w:color="auto"/>
-              <w:bottom w:val="single" w:sz="6" w:space="0" w:color="auto"/>
-              <w:right w:val="single" w:sz="6" w:space="0" w:color="auto"/>
-            </w:tcBorders>
-            <w:vAlign w:val="center"/>
-            <w:hideMark/>
-          </w:tcPr>
-          <w:p>
-            <w:pPr>
-              <w:spacing w:after="160" w:line="278" w:lineRule="auto"/>
-              <w:rPr>
-                <w:lang w:val="en-IN"/>
-              </w:rPr>
-            </w:pPr>
-            <w:r>
-              <w:t>Total Income</w:t>
-            </w:r>
-            <w:r>
-              <w:rPr>
-                <w:lang w:val="en-IN"/>
-              </w:rPr>
-              <w:t> </w:t>
-            </w:r>
-          </w:p>
-        </w:tc>
-        <w:tc>
-          <w:tcPr>
-            <w:tcW w:w="3358" w:type="dxa"/>
-            <w:tcBorders>
-              <w:top w:val="single" w:sz="6" w:space="0" w:color="auto"/>
-              <w:left w:val="single" w:sz="6" w:space="0" w:color="auto"/>
-              <w:bottom w:val="single" w:sz="6" w:space="0" w:color="auto"/>
-              <w:right w:val="single" w:sz="6" w:space="0" w:color="auto"/>
-            </w:tcBorders>
-            <w:hideMark/>
-          </w:tcPr>
-          <w:p>
-            <w:pPr>
-              <w:spacing w:after="160" w:line="278" w:lineRule="auto"/>
-              <w:rPr>
-                <w:lang w:val="en-IN"/>
-              </w:rPr>
-            </w:pPr>
-          </w:p>
-        </w:tc>
-      </w:tr>
-      <w:tr>
-        <w:trPr>
-          <w:trHeight w:val="15"/>
-        </w:trPr>
-        <w:tc>
-          <w:tcPr>
-            <w:tcW w:w="839" w:type="dxa"/>
-            <w:tcBorders>
-              <w:top w:val="single" w:sz="6" w:space="0" w:color="auto"/>
-              <w:left w:val="single" w:sz="6" w:space="0" w:color="auto"/>
-              <w:bottom w:val="single" w:sz="6" w:space="0" w:color="auto"/>
-              <w:right w:val="single" w:sz="6" w:space="0" w:color="auto"/>
-            </w:tcBorders>
-            <w:vAlign w:val="center"/>
-          </w:tcPr>
-          <w:p>
-            <w:pPr>
-              <w:spacing w:after="160" w:line="278" w:lineRule="auto"/>
-            </w:pPr>
-            <w:r>
-              <w:t>A9</w:t>
-            </w:r>
-          </w:p>
-        </w:tc>
-        <w:tc>
-          <w:tcPr>
-            <w:tcW w:w="4813" w:type="dxa"/>
-            <w:tcBorders>
-              <w:top w:val="single" w:sz="6" w:space="0" w:color="auto"/>
-              <w:left w:val="single" w:sz="6" w:space="0" w:color="auto"/>
-              <w:bottom w:val="single" w:sz="6" w:space="0" w:color="auto"/>
-              <w:right w:val="single" w:sz="6" w:space="0" w:color="auto"/>
-            </w:tcBorders>
-            <w:vAlign w:val="center"/>
-          </w:tcPr>
-          <w:p>
-            <w:pPr>
-              <w:spacing w:after="160" w:line="278" w:lineRule="auto"/>
-            </w:pPr>
+            <w:tcW w:w="4648" w:type="dxa"/>
+            <w:gridSpan w:val="2"/>
+          </w:tcPr>
+          <w:p>
             <w:r>
               <w:t>Remarks</w:t>
             </w:r>
@@ -21448,22 +20720,10 @@
         </w:tc>
         <w:tc>
           <w:tcPr>
-            <w:tcW w:w="3358" w:type="dxa"/>
-            <w:tcBorders>
-              <w:top w:val="single" w:sz="6" w:space="0" w:color="auto"/>
-              <w:left w:val="single" w:sz="6" w:space="0" w:color="auto"/>
-              <w:bottom w:val="single" w:sz="6" w:space="0" w:color="auto"/>
-              <w:right w:val="single" w:sz="6" w:space="0" w:color="auto"/>
-            </w:tcBorders>
-          </w:tcPr>
-          <w:p>
-            <w:pPr>
-              <w:spacing w:after="160" w:line="278" w:lineRule="auto"/>
-              <w:rPr>
-                <w:lang w:val="en-IN"/>
-              </w:rPr>
-            </w:pPr>
-          </w:p>
+            <w:tcW w:w="4649" w:type="dxa"/>
+            <w:gridSpan w:val="2"/>
+          </w:tcPr>
+          <w:p/>
         </w:tc>
       </w:tr>
     </w:tbl>
@@ -21471,9 +20731,36 @@
       <w:pPr>
         <w:spacing w:after="160" w:line="278" w:lineRule="auto"/>
       </w:pPr>
-      <w:r>
-        <w:t xml:space="preserve"> </w:t>
-      </w:r>
+    </w:p>
+    <w:p>
+      <w:pPr>
+        <w:spacing w:after="160" w:line="278" w:lineRule="auto"/>
+      </w:pPr>
+    </w:p>
+    <w:p>
+      <w:pPr>
+        <w:spacing w:after="160" w:line="278" w:lineRule="auto"/>
+      </w:pPr>
+    </w:p>
+    <w:p>
+      <w:pPr>
+        <w:spacing w:after="160" w:line="278" w:lineRule="auto"/>
+      </w:pPr>
+    </w:p>
+    <w:p>
+      <w:pPr>
+        <w:spacing w:after="160" w:line="278" w:lineRule="auto"/>
+      </w:pPr>
+    </w:p>
+    <w:p>
+      <w:pPr>
+        <w:spacing w:after="160" w:line="278" w:lineRule="auto"/>
+      </w:pPr>
+    </w:p>
+    <w:p>
+      <w:pPr>
+        <w:spacing w:after="160" w:line="278" w:lineRule="auto"/>
+      </w:pPr>
     </w:p>
     <w:p>
       <w:pPr>
@@ -21512,6 +20799,939 @@
     </w:p>
     <w:tbl>
       <w:tblPr>
+        <w:tblW w:w="9010" w:type="dxa"/>
+        <w:tblBorders>
+          <w:top w:val="outset" w:sz="6" w:space="0" w:color="auto"/>
+          <w:left w:val="outset" w:sz="6" w:space="0" w:color="auto"/>
+          <w:bottom w:val="outset" w:sz="6" w:space="0" w:color="auto"/>
+          <w:right w:val="outset" w:sz="6" w:space="0" w:color="auto"/>
+        </w:tblBorders>
+        <w:tblCellMar>
+          <w:left w:w="0" w:type="dxa"/>
+          <w:right w:w="0" w:type="dxa"/>
+        </w:tblCellMar>
+        <w:tblLook w:val="04A0" w:firstRow="1" w:lastRow="0" w:firstColumn="1" w:lastColumn="0" w:noHBand="0" w:noVBand="1"/>
+      </w:tblPr>
+      <w:tblGrid>
+        <w:gridCol w:w="839"/>
+        <w:gridCol w:w="4813"/>
+        <w:gridCol w:w="3358"/>
+      </w:tblGrid>
+      <w:tr>
+        <w:trPr>
+          <w:trHeight w:val="15"/>
+        </w:trPr>
+        <w:tc>
+          <w:tcPr>
+            <w:tcW w:w="9010" w:type="dxa"/>
+            <w:gridSpan w:val="3"/>
+            <w:tcBorders>
+              <w:top w:val="single" w:sz="6" w:space="0" w:color="auto"/>
+              <w:left w:val="single" w:sz="6" w:space="0" w:color="auto"/>
+              <w:bottom w:val="single" w:sz="6" w:space="0" w:color="auto"/>
+              <w:right w:val="single" w:sz="6" w:space="0" w:color="auto"/>
+            </w:tcBorders>
+            <w:vAlign w:val="center"/>
+            <w:hideMark/>
+          </w:tcPr>
+          <w:p>
+            <w:pPr>
+              <w:spacing w:after="160" w:line="278" w:lineRule="auto"/>
+              <w:rPr>
+                <w:lang w:val="en-IN"/>
+              </w:rPr>
+            </w:pPr>
+            <w:r>
+              <w:rPr>
+                <w:b/>
+                <w:bCs/>
+              </w:rPr>
+              <w:lastRenderedPageBreak/>
+              <w:t>Block A: Monthly Household Income from different sources</w:t>
+            </w:r>
+            <w:r>
+              <w:rPr>
+                <w:lang w:val="en-IN"/>
+              </w:rPr>
+              <w:t> </w:t>
+            </w:r>
+          </w:p>
+        </w:tc>
+      </w:tr>
+      <w:tr>
+        <w:trPr>
+          <w:trHeight w:val="15"/>
+        </w:trPr>
+        <w:tc>
+          <w:tcPr>
+            <w:tcW w:w="839" w:type="dxa"/>
+            <w:tcBorders>
+              <w:top w:val="single" w:sz="6" w:space="0" w:color="auto"/>
+              <w:left w:val="single" w:sz="6" w:space="0" w:color="auto"/>
+              <w:bottom w:val="single" w:sz="6" w:space="0" w:color="auto"/>
+              <w:right w:val="single" w:sz="6" w:space="0" w:color="auto"/>
+            </w:tcBorders>
+            <w:vAlign w:val="center"/>
+            <w:hideMark/>
+          </w:tcPr>
+          <w:p>
+            <w:pPr>
+              <w:spacing w:after="160" w:line="278" w:lineRule="auto"/>
+              <w:rPr>
+                <w:lang w:val="en-IN"/>
+              </w:rPr>
+            </w:pPr>
+            <w:r>
+              <w:rPr>
+                <w:b/>
+                <w:bCs/>
+              </w:rPr>
+              <w:t>Q. no</w:t>
+            </w:r>
+            <w:r>
+              <w:rPr>
+                <w:lang w:val="en-IN"/>
+              </w:rPr>
+              <w:t> </w:t>
+            </w:r>
+          </w:p>
+        </w:tc>
+        <w:tc>
+          <w:tcPr>
+            <w:tcW w:w="4813" w:type="dxa"/>
+            <w:tcBorders>
+              <w:top w:val="single" w:sz="6" w:space="0" w:color="auto"/>
+              <w:left w:val="single" w:sz="6" w:space="0" w:color="auto"/>
+              <w:bottom w:val="single" w:sz="6" w:space="0" w:color="auto"/>
+              <w:right w:val="single" w:sz="6" w:space="0" w:color="auto"/>
+            </w:tcBorders>
+            <w:vAlign w:val="center"/>
+            <w:hideMark/>
+          </w:tcPr>
+          <w:p>
+            <w:pPr>
+              <w:spacing w:after="160" w:line="278" w:lineRule="auto"/>
+              <w:rPr>
+                <w:lang w:val="en-IN"/>
+              </w:rPr>
+            </w:pPr>
+            <w:r>
+              <w:rPr>
+                <w:b/>
+                <w:bCs/>
+              </w:rPr>
+              <w:t>Block Reference</w:t>
+            </w:r>
+            <w:r>
+              <w:rPr>
+                <w:lang w:val="en-IN"/>
+              </w:rPr>
+              <w:t> </w:t>
+            </w:r>
+          </w:p>
+        </w:tc>
+        <w:tc>
+          <w:tcPr>
+            <w:tcW w:w="3358" w:type="dxa"/>
+            <w:tcBorders>
+              <w:top w:val="single" w:sz="6" w:space="0" w:color="auto"/>
+              <w:left w:val="single" w:sz="6" w:space="0" w:color="auto"/>
+              <w:bottom w:val="single" w:sz="6" w:space="0" w:color="auto"/>
+              <w:right w:val="single" w:sz="6" w:space="0" w:color="auto"/>
+            </w:tcBorders>
+            <w:hideMark/>
+          </w:tcPr>
+          <w:p>
+            <w:pPr>
+              <w:spacing w:after="160" w:line="278" w:lineRule="auto"/>
+              <w:rPr>
+                <w:lang w:val="en-IN"/>
+              </w:rPr>
+            </w:pPr>
+            <w:r>
+              <w:rPr>
+                <w:b/>
+                <w:bCs/>
+              </w:rPr>
+              <w:t>Entry</w:t>
+            </w:r>
+            <w:r>
+              <w:rPr>
+                <w:lang w:val="en-IN"/>
+              </w:rPr>
+              <w:t> </w:t>
+            </w:r>
+          </w:p>
+        </w:tc>
+      </w:tr>
+      <w:tr>
+        <w:trPr>
+          <w:trHeight w:val="15"/>
+        </w:trPr>
+        <w:tc>
+          <w:tcPr>
+            <w:tcW w:w="839" w:type="dxa"/>
+            <w:tcBorders>
+              <w:top w:val="single" w:sz="6" w:space="0" w:color="auto"/>
+              <w:left w:val="single" w:sz="6" w:space="0" w:color="auto"/>
+              <w:bottom w:val="single" w:sz="6" w:space="0" w:color="auto"/>
+              <w:right w:val="single" w:sz="6" w:space="0" w:color="auto"/>
+            </w:tcBorders>
+            <w:vAlign w:val="center"/>
+            <w:hideMark/>
+          </w:tcPr>
+          <w:p>
+            <w:pPr>
+              <w:spacing w:after="160" w:line="278" w:lineRule="auto"/>
+              <w:rPr>
+                <w:lang w:val="en-IN"/>
+              </w:rPr>
+            </w:pPr>
+            <w:r>
+              <w:t>A1</w:t>
+            </w:r>
+            <w:r>
+              <w:rPr>
+                <w:lang w:val="en-IN"/>
+              </w:rPr>
+              <w:t> </w:t>
+            </w:r>
+          </w:p>
+        </w:tc>
+        <w:tc>
+          <w:tcPr>
+            <w:tcW w:w="4813" w:type="dxa"/>
+            <w:tcBorders>
+              <w:top w:val="single" w:sz="6" w:space="0" w:color="auto"/>
+              <w:left w:val="single" w:sz="6" w:space="0" w:color="auto"/>
+              <w:bottom w:val="single" w:sz="6" w:space="0" w:color="auto"/>
+              <w:right w:val="single" w:sz="6" w:space="0" w:color="auto"/>
+            </w:tcBorders>
+            <w:vAlign w:val="center"/>
+            <w:hideMark/>
+          </w:tcPr>
+          <w:p>
+            <w:pPr>
+              <w:spacing w:after="160" w:line="278" w:lineRule="auto"/>
+              <w:rPr>
+                <w:lang w:val="en-IN"/>
+              </w:rPr>
+            </w:pPr>
+            <w:r>
+              <w:t>Income from Regular wage/salary (Block 5)</w:t>
+            </w:r>
+            <w:r>
+              <w:rPr>
+                <w:lang w:val="en-IN"/>
+              </w:rPr>
+              <w:t> </w:t>
+            </w:r>
+          </w:p>
+        </w:tc>
+        <w:tc>
+          <w:tcPr>
+            <w:tcW w:w="3358" w:type="dxa"/>
+            <w:tcBorders>
+              <w:top w:val="single" w:sz="6" w:space="0" w:color="auto"/>
+              <w:left w:val="single" w:sz="6" w:space="0" w:color="auto"/>
+              <w:bottom w:val="single" w:sz="6" w:space="0" w:color="auto"/>
+              <w:right w:val="single" w:sz="6" w:space="0" w:color="auto"/>
+            </w:tcBorders>
+            <w:vAlign w:val="center"/>
+            <w:hideMark/>
+          </w:tcPr>
+          <w:p>
+            <w:pPr>
+              <w:spacing w:after="160" w:line="278" w:lineRule="auto"/>
+              <w:rPr>
+                <w:lang w:val="en-IN"/>
+              </w:rPr>
+            </w:pPr>
+          </w:p>
+        </w:tc>
+      </w:tr>
+      <w:tr>
+        <w:trPr>
+          <w:trHeight w:val="15"/>
+        </w:trPr>
+        <w:tc>
+          <w:tcPr>
+            <w:tcW w:w="839" w:type="dxa"/>
+            <w:tcBorders>
+              <w:top w:val="single" w:sz="6" w:space="0" w:color="auto"/>
+              <w:left w:val="single" w:sz="6" w:space="0" w:color="auto"/>
+              <w:bottom w:val="single" w:sz="6" w:space="0" w:color="auto"/>
+              <w:right w:val="single" w:sz="6" w:space="0" w:color="auto"/>
+            </w:tcBorders>
+            <w:vAlign w:val="center"/>
+            <w:hideMark/>
+          </w:tcPr>
+          <w:p>
+            <w:pPr>
+              <w:spacing w:after="160" w:line="278" w:lineRule="auto"/>
+              <w:rPr>
+                <w:lang w:val="en-IN"/>
+              </w:rPr>
+            </w:pPr>
+            <w:r>
+              <w:t>A2</w:t>
+            </w:r>
+            <w:r>
+              <w:rPr>
+                <w:lang w:val="en-IN"/>
+              </w:rPr>
+              <w:t> </w:t>
+            </w:r>
+          </w:p>
+        </w:tc>
+        <w:tc>
+          <w:tcPr>
+            <w:tcW w:w="4813" w:type="dxa"/>
+            <w:tcBorders>
+              <w:top w:val="single" w:sz="6" w:space="0" w:color="auto"/>
+              <w:left w:val="single" w:sz="6" w:space="0" w:color="auto"/>
+              <w:bottom w:val="single" w:sz="6" w:space="0" w:color="auto"/>
+              <w:right w:val="single" w:sz="6" w:space="0" w:color="auto"/>
+            </w:tcBorders>
+            <w:vAlign w:val="center"/>
+            <w:hideMark/>
+          </w:tcPr>
+          <w:p>
+            <w:pPr>
+              <w:spacing w:after="160" w:line="278" w:lineRule="auto"/>
+              <w:rPr>
+                <w:lang w:val="en-IN"/>
+              </w:rPr>
+            </w:pPr>
+            <w:r>
+              <w:t>Income from Casual work (Block 6)</w:t>
+            </w:r>
+            <w:r>
+              <w:rPr>
+                <w:lang w:val="en-IN"/>
+              </w:rPr>
+              <w:t> </w:t>
+            </w:r>
+          </w:p>
+        </w:tc>
+        <w:tc>
+          <w:tcPr>
+            <w:tcW w:w="3358" w:type="dxa"/>
+            <w:tcBorders>
+              <w:top w:val="single" w:sz="6" w:space="0" w:color="auto"/>
+              <w:left w:val="single" w:sz="6" w:space="0" w:color="auto"/>
+              <w:bottom w:val="single" w:sz="6" w:space="0" w:color="auto"/>
+              <w:right w:val="single" w:sz="6" w:space="0" w:color="auto"/>
+            </w:tcBorders>
+            <w:vAlign w:val="center"/>
+            <w:hideMark/>
+          </w:tcPr>
+          <w:p>
+            <w:pPr>
+              <w:spacing w:after="160" w:line="278" w:lineRule="auto"/>
+              <w:rPr>
+                <w:lang w:val="en-IN"/>
+              </w:rPr>
+            </w:pPr>
+          </w:p>
+        </w:tc>
+      </w:tr>
+      <w:tr>
+        <w:trPr>
+          <w:trHeight w:val="15"/>
+        </w:trPr>
+        <w:tc>
+          <w:tcPr>
+            <w:tcW w:w="839" w:type="dxa"/>
+            <w:tcBorders>
+              <w:top w:val="single" w:sz="6" w:space="0" w:color="auto"/>
+              <w:left w:val="single" w:sz="6" w:space="0" w:color="auto"/>
+              <w:bottom w:val="single" w:sz="6" w:space="0" w:color="auto"/>
+              <w:right w:val="single" w:sz="6" w:space="0" w:color="auto"/>
+            </w:tcBorders>
+            <w:vAlign w:val="center"/>
+            <w:hideMark/>
+          </w:tcPr>
+          <w:p>
+            <w:pPr>
+              <w:spacing w:after="160" w:line="278" w:lineRule="auto"/>
+              <w:rPr>
+                <w:lang w:val="en-IN"/>
+              </w:rPr>
+            </w:pPr>
+            <w:r>
+              <w:t>A3</w:t>
+            </w:r>
+            <w:r>
+              <w:rPr>
+                <w:lang w:val="en-IN"/>
+              </w:rPr>
+              <w:t> </w:t>
+            </w:r>
+          </w:p>
+        </w:tc>
+        <w:tc>
+          <w:tcPr>
+            <w:tcW w:w="4813" w:type="dxa"/>
+            <w:tcBorders>
+              <w:top w:val="single" w:sz="6" w:space="0" w:color="auto"/>
+              <w:left w:val="single" w:sz="6" w:space="0" w:color="auto"/>
+              <w:bottom w:val="single" w:sz="6" w:space="0" w:color="auto"/>
+              <w:right w:val="single" w:sz="6" w:space="0" w:color="auto"/>
+            </w:tcBorders>
+            <w:vAlign w:val="center"/>
+            <w:hideMark/>
+          </w:tcPr>
+          <w:p>
+            <w:pPr>
+              <w:spacing w:after="160" w:line="278" w:lineRule="auto"/>
+              <w:rPr>
+                <w:lang w:val="en-IN"/>
+              </w:rPr>
+            </w:pPr>
+            <w:r>
+              <w:t>Income from Self-employment – Crop cultivation (Block 7a)</w:t>
+            </w:r>
+            <w:r>
+              <w:rPr>
+                <w:lang w:val="en-IN"/>
+              </w:rPr>
+              <w:t> </w:t>
+            </w:r>
+          </w:p>
+        </w:tc>
+        <w:tc>
+          <w:tcPr>
+            <w:tcW w:w="3358" w:type="dxa"/>
+            <w:tcBorders>
+              <w:top w:val="single" w:sz="6" w:space="0" w:color="auto"/>
+              <w:left w:val="single" w:sz="6" w:space="0" w:color="auto"/>
+              <w:bottom w:val="single" w:sz="6" w:space="0" w:color="auto"/>
+              <w:right w:val="single" w:sz="6" w:space="0" w:color="auto"/>
+            </w:tcBorders>
+            <w:vAlign w:val="center"/>
+            <w:hideMark/>
+          </w:tcPr>
+          <w:p>
+            <w:pPr>
+              <w:spacing w:after="160" w:line="278" w:lineRule="auto"/>
+              <w:rPr>
+                <w:lang w:val="en-IN"/>
+              </w:rPr>
+            </w:pPr>
+          </w:p>
+        </w:tc>
+      </w:tr>
+      <w:tr>
+        <w:trPr>
+          <w:trHeight w:val="15"/>
+        </w:trPr>
+        <w:tc>
+          <w:tcPr>
+            <w:tcW w:w="839" w:type="dxa"/>
+            <w:tcBorders>
+              <w:top w:val="single" w:sz="6" w:space="0" w:color="auto"/>
+              <w:left w:val="single" w:sz="6" w:space="0" w:color="auto"/>
+              <w:bottom w:val="single" w:sz="6" w:space="0" w:color="auto"/>
+              <w:right w:val="single" w:sz="6" w:space="0" w:color="auto"/>
+            </w:tcBorders>
+            <w:vAlign w:val="center"/>
+            <w:hideMark/>
+          </w:tcPr>
+          <w:p>
+            <w:pPr>
+              <w:spacing w:after="160" w:line="278" w:lineRule="auto"/>
+              <w:rPr>
+                <w:lang w:val="en-IN"/>
+              </w:rPr>
+            </w:pPr>
+            <w:r>
+              <w:t>A4</w:t>
+            </w:r>
+            <w:r>
+              <w:rPr>
+                <w:lang w:val="en-IN"/>
+              </w:rPr>
+              <w:t> </w:t>
+            </w:r>
+          </w:p>
+        </w:tc>
+        <w:tc>
+          <w:tcPr>
+            <w:tcW w:w="4813" w:type="dxa"/>
+            <w:tcBorders>
+              <w:top w:val="single" w:sz="6" w:space="0" w:color="auto"/>
+              <w:left w:val="single" w:sz="6" w:space="0" w:color="auto"/>
+              <w:bottom w:val="single" w:sz="6" w:space="0" w:color="auto"/>
+              <w:right w:val="single" w:sz="6" w:space="0" w:color="auto"/>
+            </w:tcBorders>
+            <w:vAlign w:val="center"/>
+            <w:hideMark/>
+          </w:tcPr>
+          <w:p>
+            <w:pPr>
+              <w:spacing w:after="160" w:line="278" w:lineRule="auto"/>
+              <w:rPr>
+                <w:lang w:val="en-IN"/>
+              </w:rPr>
+            </w:pPr>
+            <w:r>
+              <w:t>Income from Self-employment – Allied activity (Block 7b)</w:t>
+            </w:r>
+            <w:r>
+              <w:rPr>
+                <w:lang w:val="en-IN"/>
+              </w:rPr>
+              <w:t> </w:t>
+            </w:r>
+          </w:p>
+        </w:tc>
+        <w:tc>
+          <w:tcPr>
+            <w:tcW w:w="3358" w:type="dxa"/>
+            <w:tcBorders>
+              <w:top w:val="single" w:sz="6" w:space="0" w:color="auto"/>
+              <w:left w:val="single" w:sz="6" w:space="0" w:color="auto"/>
+              <w:bottom w:val="single" w:sz="6" w:space="0" w:color="auto"/>
+              <w:right w:val="single" w:sz="6" w:space="0" w:color="auto"/>
+            </w:tcBorders>
+            <w:hideMark/>
+          </w:tcPr>
+          <w:p>
+            <w:pPr>
+              <w:spacing w:after="160" w:line="278" w:lineRule="auto"/>
+              <w:rPr>
+                <w:lang w:val="en-IN"/>
+              </w:rPr>
+            </w:pPr>
+          </w:p>
+        </w:tc>
+      </w:tr>
+      <w:tr>
+        <w:trPr>
+          <w:trHeight w:val="15"/>
+        </w:trPr>
+        <w:tc>
+          <w:tcPr>
+            <w:tcW w:w="839" w:type="dxa"/>
+            <w:tcBorders>
+              <w:top w:val="single" w:sz="6" w:space="0" w:color="auto"/>
+              <w:left w:val="single" w:sz="6" w:space="0" w:color="auto"/>
+              <w:bottom w:val="single" w:sz="6" w:space="0" w:color="auto"/>
+              <w:right w:val="single" w:sz="6" w:space="0" w:color="auto"/>
+            </w:tcBorders>
+            <w:vAlign w:val="center"/>
+            <w:hideMark/>
+          </w:tcPr>
+          <w:p>
+            <w:pPr>
+              <w:spacing w:after="160" w:line="278" w:lineRule="auto"/>
+              <w:rPr>
+                <w:lang w:val="en-IN"/>
+              </w:rPr>
+            </w:pPr>
+            <w:r>
+              <w:t>A5</w:t>
+            </w:r>
+            <w:r>
+              <w:rPr>
+                <w:lang w:val="en-IN"/>
+              </w:rPr>
+              <w:t> </w:t>
+            </w:r>
+          </w:p>
+        </w:tc>
+        <w:tc>
+          <w:tcPr>
+            <w:tcW w:w="4813" w:type="dxa"/>
+            <w:tcBorders>
+              <w:top w:val="single" w:sz="6" w:space="0" w:color="auto"/>
+              <w:left w:val="single" w:sz="6" w:space="0" w:color="auto"/>
+              <w:bottom w:val="single" w:sz="6" w:space="0" w:color="auto"/>
+              <w:right w:val="single" w:sz="6" w:space="0" w:color="auto"/>
+            </w:tcBorders>
+            <w:vAlign w:val="center"/>
+            <w:hideMark/>
+          </w:tcPr>
+          <w:p>
+            <w:pPr>
+              <w:spacing w:after="160" w:line="278" w:lineRule="auto"/>
+              <w:rPr>
+                <w:lang w:val="en-IN"/>
+              </w:rPr>
+            </w:pPr>
+            <w:r>
+              <w:t>Income from Self-employment – Non-agriculture activity (Block 7c)</w:t>
+            </w:r>
+            <w:r>
+              <w:rPr>
+                <w:lang w:val="en-IN"/>
+              </w:rPr>
+              <w:t> </w:t>
+            </w:r>
+          </w:p>
+        </w:tc>
+        <w:tc>
+          <w:tcPr>
+            <w:tcW w:w="3358" w:type="dxa"/>
+            <w:tcBorders>
+              <w:top w:val="single" w:sz="6" w:space="0" w:color="auto"/>
+              <w:left w:val="single" w:sz="6" w:space="0" w:color="auto"/>
+              <w:bottom w:val="single" w:sz="6" w:space="0" w:color="auto"/>
+              <w:right w:val="single" w:sz="6" w:space="0" w:color="auto"/>
+            </w:tcBorders>
+            <w:hideMark/>
+          </w:tcPr>
+          <w:p>
+            <w:pPr>
+              <w:spacing w:after="160" w:line="278" w:lineRule="auto"/>
+              <w:rPr>
+                <w:lang w:val="en-IN"/>
+              </w:rPr>
+            </w:pPr>
+          </w:p>
+        </w:tc>
+      </w:tr>
+      <w:tr>
+        <w:trPr>
+          <w:trHeight w:val="15"/>
+        </w:trPr>
+        <w:tc>
+          <w:tcPr>
+            <w:tcW w:w="839" w:type="dxa"/>
+            <w:tcBorders>
+              <w:top w:val="single" w:sz="6" w:space="0" w:color="auto"/>
+              <w:left w:val="single" w:sz="6" w:space="0" w:color="auto"/>
+              <w:bottom w:val="single" w:sz="6" w:space="0" w:color="auto"/>
+              <w:right w:val="single" w:sz="6" w:space="0" w:color="auto"/>
+            </w:tcBorders>
+            <w:vAlign w:val="center"/>
+            <w:hideMark/>
+          </w:tcPr>
+          <w:p>
+            <w:pPr>
+              <w:spacing w:after="160" w:line="278" w:lineRule="auto"/>
+              <w:rPr>
+                <w:lang w:val="en-IN"/>
+              </w:rPr>
+            </w:pPr>
+            <w:r>
+              <w:t>A6</w:t>
+            </w:r>
+            <w:r>
+              <w:rPr>
+                <w:lang w:val="en-IN"/>
+              </w:rPr>
+              <w:t> </w:t>
+            </w:r>
+          </w:p>
+        </w:tc>
+        <w:tc>
+          <w:tcPr>
+            <w:tcW w:w="4813" w:type="dxa"/>
+            <w:tcBorders>
+              <w:top w:val="single" w:sz="6" w:space="0" w:color="auto"/>
+              <w:left w:val="single" w:sz="6" w:space="0" w:color="auto"/>
+              <w:bottom w:val="single" w:sz="6" w:space="0" w:color="auto"/>
+              <w:right w:val="single" w:sz="6" w:space="0" w:color="auto"/>
+            </w:tcBorders>
+            <w:vAlign w:val="center"/>
+            <w:hideMark/>
+          </w:tcPr>
+          <w:p>
+            <w:pPr>
+              <w:spacing w:after="160" w:line="278" w:lineRule="auto"/>
+              <w:rPr>
+                <w:lang w:val="en-IN"/>
+              </w:rPr>
+            </w:pPr>
+            <w:r>
+              <w:t>Income from transfer receipts (Block 8)</w:t>
+            </w:r>
+            <w:r>
+              <w:rPr>
+                <w:lang w:val="en-IN"/>
+              </w:rPr>
+              <w:t> </w:t>
+            </w:r>
+          </w:p>
+        </w:tc>
+        <w:tc>
+          <w:tcPr>
+            <w:tcW w:w="3358" w:type="dxa"/>
+            <w:tcBorders>
+              <w:top w:val="single" w:sz="6" w:space="0" w:color="auto"/>
+              <w:left w:val="single" w:sz="6" w:space="0" w:color="auto"/>
+              <w:bottom w:val="single" w:sz="6" w:space="0" w:color="auto"/>
+              <w:right w:val="single" w:sz="6" w:space="0" w:color="auto"/>
+            </w:tcBorders>
+            <w:hideMark/>
+          </w:tcPr>
+          <w:p>
+            <w:pPr>
+              <w:spacing w:after="160" w:line="278" w:lineRule="auto"/>
+              <w:rPr>
+                <w:lang w:val="en-IN"/>
+              </w:rPr>
+            </w:pPr>
+          </w:p>
+        </w:tc>
+      </w:tr>
+      <w:tr>
+        <w:trPr>
+          <w:trHeight w:val="15"/>
+        </w:trPr>
+        <w:tc>
+          <w:tcPr>
+            <w:tcW w:w="839" w:type="dxa"/>
+            <w:tcBorders>
+              <w:top w:val="single" w:sz="6" w:space="0" w:color="auto"/>
+              <w:left w:val="single" w:sz="6" w:space="0" w:color="auto"/>
+              <w:bottom w:val="single" w:sz="6" w:space="0" w:color="auto"/>
+              <w:right w:val="single" w:sz="6" w:space="0" w:color="auto"/>
+            </w:tcBorders>
+            <w:vAlign w:val="center"/>
+            <w:hideMark/>
+          </w:tcPr>
+          <w:p>
+            <w:pPr>
+              <w:spacing w:after="160" w:line="278" w:lineRule="auto"/>
+              <w:rPr>
+                <w:lang w:val="en-IN"/>
+              </w:rPr>
+            </w:pPr>
+            <w:r>
+              <w:t>A7</w:t>
+            </w:r>
+            <w:r>
+              <w:rPr>
+                <w:lang w:val="en-IN"/>
+              </w:rPr>
+              <w:t> </w:t>
+            </w:r>
+          </w:p>
+        </w:tc>
+        <w:tc>
+          <w:tcPr>
+            <w:tcW w:w="4813" w:type="dxa"/>
+            <w:tcBorders>
+              <w:top w:val="single" w:sz="6" w:space="0" w:color="auto"/>
+              <w:left w:val="single" w:sz="6" w:space="0" w:color="auto"/>
+              <w:bottom w:val="single" w:sz="6" w:space="0" w:color="auto"/>
+              <w:right w:val="single" w:sz="6" w:space="0" w:color="auto"/>
+            </w:tcBorders>
+            <w:vAlign w:val="center"/>
+            <w:hideMark/>
+          </w:tcPr>
+          <w:p>
+            <w:pPr>
+              <w:spacing w:after="160" w:line="278" w:lineRule="auto"/>
+              <w:rPr>
+                <w:lang w:val="en-IN"/>
+              </w:rPr>
+            </w:pPr>
+            <w:r>
+              <w:t>Income from assets (Block 9)</w:t>
+            </w:r>
+            <w:r>
+              <w:rPr>
+                <w:lang w:val="en-IN"/>
+              </w:rPr>
+              <w:t> </w:t>
+            </w:r>
+          </w:p>
+        </w:tc>
+        <w:tc>
+          <w:tcPr>
+            <w:tcW w:w="3358" w:type="dxa"/>
+            <w:tcBorders>
+              <w:top w:val="single" w:sz="6" w:space="0" w:color="auto"/>
+              <w:left w:val="single" w:sz="6" w:space="0" w:color="auto"/>
+              <w:bottom w:val="single" w:sz="6" w:space="0" w:color="auto"/>
+              <w:right w:val="single" w:sz="6" w:space="0" w:color="auto"/>
+            </w:tcBorders>
+            <w:hideMark/>
+          </w:tcPr>
+          <w:p>
+            <w:pPr>
+              <w:spacing w:after="160" w:line="278" w:lineRule="auto"/>
+              <w:rPr>
+                <w:lang w:val="en-IN"/>
+              </w:rPr>
+            </w:pPr>
+          </w:p>
+        </w:tc>
+      </w:tr>
+      <w:tr>
+        <w:trPr>
+          <w:trHeight w:val="15"/>
+        </w:trPr>
+        <w:tc>
+          <w:tcPr>
+            <w:tcW w:w="839" w:type="dxa"/>
+            <w:tcBorders>
+              <w:top w:val="single" w:sz="6" w:space="0" w:color="auto"/>
+              <w:left w:val="single" w:sz="6" w:space="0" w:color="auto"/>
+              <w:bottom w:val="single" w:sz="6" w:space="0" w:color="auto"/>
+              <w:right w:val="single" w:sz="6" w:space="0" w:color="auto"/>
+            </w:tcBorders>
+            <w:vAlign w:val="center"/>
+            <w:hideMark/>
+          </w:tcPr>
+          <w:p>
+            <w:pPr>
+              <w:spacing w:after="160" w:line="278" w:lineRule="auto"/>
+              <w:rPr>
+                <w:lang w:val="en-IN"/>
+              </w:rPr>
+            </w:pPr>
+            <w:r>
+              <w:t>A8</w:t>
+            </w:r>
+            <w:r>
+              <w:rPr>
+                <w:lang w:val="en-IN"/>
+              </w:rPr>
+              <w:t> </w:t>
+            </w:r>
+          </w:p>
+        </w:tc>
+        <w:tc>
+          <w:tcPr>
+            <w:tcW w:w="4813" w:type="dxa"/>
+            <w:tcBorders>
+              <w:top w:val="single" w:sz="6" w:space="0" w:color="auto"/>
+              <w:left w:val="single" w:sz="6" w:space="0" w:color="auto"/>
+              <w:bottom w:val="single" w:sz="6" w:space="0" w:color="auto"/>
+              <w:right w:val="single" w:sz="6" w:space="0" w:color="auto"/>
+            </w:tcBorders>
+            <w:vAlign w:val="center"/>
+            <w:hideMark/>
+          </w:tcPr>
+          <w:p>
+            <w:pPr>
+              <w:spacing w:after="160" w:line="278" w:lineRule="auto"/>
+              <w:rPr>
+                <w:lang w:val="en-IN"/>
+              </w:rPr>
+            </w:pPr>
+            <w:r>
+              <w:t>Total Income</w:t>
+            </w:r>
+            <w:r>
+              <w:rPr>
+                <w:lang w:val="en-IN"/>
+              </w:rPr>
+              <w:t> </w:t>
+            </w:r>
+          </w:p>
+        </w:tc>
+        <w:tc>
+          <w:tcPr>
+            <w:tcW w:w="3358" w:type="dxa"/>
+            <w:tcBorders>
+              <w:top w:val="single" w:sz="6" w:space="0" w:color="auto"/>
+              <w:left w:val="single" w:sz="6" w:space="0" w:color="auto"/>
+              <w:bottom w:val="single" w:sz="6" w:space="0" w:color="auto"/>
+              <w:right w:val="single" w:sz="6" w:space="0" w:color="auto"/>
+            </w:tcBorders>
+            <w:hideMark/>
+          </w:tcPr>
+          <w:p>
+            <w:pPr>
+              <w:spacing w:after="160" w:line="278" w:lineRule="auto"/>
+              <w:rPr>
+                <w:lang w:val="en-IN"/>
+              </w:rPr>
+            </w:pPr>
+          </w:p>
+        </w:tc>
+      </w:tr>
+      <w:tr>
+        <w:trPr>
+          <w:trHeight w:val="15"/>
+        </w:trPr>
+        <w:tc>
+          <w:tcPr>
+            <w:tcW w:w="839" w:type="dxa"/>
+            <w:tcBorders>
+              <w:top w:val="single" w:sz="6" w:space="0" w:color="auto"/>
+              <w:left w:val="single" w:sz="6" w:space="0" w:color="auto"/>
+              <w:bottom w:val="single" w:sz="6" w:space="0" w:color="auto"/>
+              <w:right w:val="single" w:sz="6" w:space="0" w:color="auto"/>
+            </w:tcBorders>
+            <w:vAlign w:val="center"/>
+          </w:tcPr>
+          <w:p>
+            <w:pPr>
+              <w:spacing w:after="160" w:line="278" w:lineRule="auto"/>
+            </w:pPr>
+            <w:r>
+              <w:t>A9</w:t>
+            </w:r>
+          </w:p>
+        </w:tc>
+        <w:tc>
+          <w:tcPr>
+            <w:tcW w:w="4813" w:type="dxa"/>
+            <w:tcBorders>
+              <w:top w:val="single" w:sz="6" w:space="0" w:color="auto"/>
+              <w:left w:val="single" w:sz="6" w:space="0" w:color="auto"/>
+              <w:bottom w:val="single" w:sz="6" w:space="0" w:color="auto"/>
+              <w:right w:val="single" w:sz="6" w:space="0" w:color="auto"/>
+            </w:tcBorders>
+            <w:vAlign w:val="center"/>
+          </w:tcPr>
+          <w:p>
+            <w:pPr>
+              <w:spacing w:after="160" w:line="278" w:lineRule="auto"/>
+            </w:pPr>
+            <w:r>
+              <w:t>Remarks</w:t>
+            </w:r>
+          </w:p>
+        </w:tc>
+        <w:tc>
+          <w:tcPr>
+            <w:tcW w:w="3358" w:type="dxa"/>
+            <w:tcBorders>
+              <w:top w:val="single" w:sz="6" w:space="0" w:color="auto"/>
+              <w:left w:val="single" w:sz="6" w:space="0" w:color="auto"/>
+              <w:bottom w:val="single" w:sz="6" w:space="0" w:color="auto"/>
+              <w:right w:val="single" w:sz="6" w:space="0" w:color="auto"/>
+            </w:tcBorders>
+          </w:tcPr>
+          <w:p>
+            <w:pPr>
+              <w:spacing w:after="160" w:line="278" w:lineRule="auto"/>
+              <w:rPr>
+                <w:lang w:val="en-IN"/>
+              </w:rPr>
+            </w:pPr>
+          </w:p>
+        </w:tc>
+      </w:tr>
+    </w:tbl>
+    <w:p>
+      <w:pPr>
+        <w:spacing w:after="160" w:line="278" w:lineRule="auto"/>
+      </w:pPr>
+      <w:r>
+        <w:t xml:space="preserve"> </w:t>
+      </w:r>
+    </w:p>
+    <w:p>
+      <w:pPr>
+        <w:spacing w:after="160" w:line="278" w:lineRule="auto"/>
+      </w:pPr>
+    </w:p>
+    <w:p>
+      <w:pPr>
+        <w:spacing w:after="160" w:line="278" w:lineRule="auto"/>
+      </w:pPr>
+    </w:p>
+    <w:tbl>
+      <w:tblPr>
         <w:tblW w:w="9290" w:type="dxa"/>
         <w:tblBorders>
           <w:top w:val="outset" w:sz="6" w:space="0" w:color="auto"/>
@@ -21807,7 +22027,15 @@
               </w:rPr>
             </w:pPr>
             <w:r>
-              <w:t>Transfer paid to non-household member (Block 11a)</w:t>
+              <w:t xml:space="preserve">Transfer paid to non-household </w:t>
+            </w:r>
+            <w:proofErr w:type="gramStart"/>
+            <w:r>
+              <w:t>member</w:t>
+            </w:r>
+            <w:proofErr w:type="gramEnd"/>
+            <w:r>
+              <w:t> (Block 11a)</w:t>
             </w:r>
             <w:r>
               <w:rPr>
@@ -22066,159 +22294,15 @@
         <w:spacing w:after="160" w:line="278" w:lineRule="auto"/>
       </w:pPr>
     </w:p>
-    <w:tbl>
-      <w:tblPr>
-        <w:tblStyle w:val="TableGrid"/>
-        <w:tblW w:w="9297" w:type="dxa"/>
-        <w:tblLook w:val="04A0" w:firstRow="1" w:lastRow="0" w:firstColumn="1" w:lastColumn="0" w:noHBand="0" w:noVBand="1"/>
-      </w:tblPr>
-      <w:tblGrid>
-        <w:gridCol w:w="3098"/>
-        <w:gridCol w:w="1550"/>
-        <w:gridCol w:w="1548"/>
-        <w:gridCol w:w="3101"/>
-      </w:tblGrid>
-      <w:tr>
-        <w:trPr>
-          <w:trHeight w:val="361"/>
-        </w:trPr>
-        <w:tc>
-          <w:tcPr>
-            <w:tcW w:w="9297" w:type="dxa"/>
-            <w:gridSpan w:val="4"/>
-          </w:tcPr>
-          <w:p>
-            <w:r>
-              <w:t>[</w:t>
-            </w:r>
-            <w:r>
-              <w:t>12</w:t>
-            </w:r>
-            <w:r>
-              <w:t>_1</w:t>
-            </w:r>
-            <w:proofErr w:type="gramStart"/>
-            <w:r>
-              <w:t xml:space="preserve">] </w:t>
-            </w:r>
-            <w:r>
-              <w:t xml:space="preserve"> Particulars</w:t>
-            </w:r>
-            <w:proofErr w:type="gramEnd"/>
-            <w:r>
-              <w:t xml:space="preserve"> of Total Income of the Household</w:t>
-            </w:r>
-          </w:p>
-        </w:tc>
-      </w:tr>
-      <w:tr>
-        <w:trPr>
-          <w:trHeight w:val="376"/>
-        </w:trPr>
-        <w:tc>
-          <w:tcPr>
-            <w:tcW w:w="3098" w:type="dxa"/>
-          </w:tcPr>
-          <w:p>
-            <w:r>
-              <w:t>Q. no</w:t>
-            </w:r>
-          </w:p>
-        </w:tc>
-        <w:tc>
-          <w:tcPr>
-            <w:tcW w:w="3098" w:type="dxa"/>
-            <w:gridSpan w:val="2"/>
-          </w:tcPr>
-          <w:p>
-            <w:r>
-              <w:t>Question description</w:t>
-            </w:r>
-          </w:p>
-        </w:tc>
-        <w:tc>
-          <w:tcPr>
-            <w:tcW w:w="3101" w:type="dxa"/>
-          </w:tcPr>
-          <w:p>
-            <w:pPr>
-              <w:rPr>
-                <w:b/>
-                <w:bCs/>
-              </w:rPr>
-            </w:pPr>
-            <w:r>
-              <w:rPr>
-                <w:b/>
-                <w:bCs/>
-              </w:rPr>
-              <w:t>Entry</w:t>
-            </w:r>
-          </w:p>
-        </w:tc>
-      </w:tr>
-      <w:tr>
-        <w:trPr>
-          <w:trHeight w:val="361"/>
-        </w:trPr>
-        <w:tc>
-          <w:tcPr>
-            <w:tcW w:w="3098" w:type="dxa"/>
-          </w:tcPr>
-          <w:p>
-            <w:r>
-              <w:t>Q</w:t>
-            </w:r>
-            <w:r>
-              <w:t>12</w:t>
-            </w:r>
-            <w:r>
-              <w:t>.1</w:t>
-            </w:r>
-          </w:p>
-        </w:tc>
-        <w:tc>
-          <w:tcPr>
-            <w:tcW w:w="3098" w:type="dxa"/>
-            <w:gridSpan w:val="2"/>
-          </w:tcPr>
-          <w:p>
-            <w:r>
-              <w:t>Total household income from all sources earned by all the members of the household during last financial year?</w:t>
-            </w:r>
-          </w:p>
-        </w:tc>
-        <w:tc>
-          <w:tcPr>
-            <w:tcW w:w="3101" w:type="dxa"/>
-          </w:tcPr>
-          <w:p/>
-        </w:tc>
-      </w:tr>
-      <w:tr>
-        <w:trPr>
-          <w:trHeight w:val="361"/>
-        </w:trPr>
-        <w:tc>
-          <w:tcPr>
-            <w:tcW w:w="4648" w:type="dxa"/>
-            <w:gridSpan w:val="2"/>
-          </w:tcPr>
-          <w:p>
-            <w:r>
-              <w:t>Remarks</w:t>
-            </w:r>
-          </w:p>
-        </w:tc>
-        <w:tc>
-          <w:tcPr>
-            <w:tcW w:w="4649" w:type="dxa"/>
-            <w:gridSpan w:val="2"/>
-          </w:tcPr>
-          <w:p/>
-        </w:tc>
-      </w:tr>
-    </w:tbl>
+    <w:p/>
+    <w:p/>
+    <w:p/>
+    <w:p/>
+    <w:p/>
+    <w:p/>
+    <w:p/>
+    <w:p/>
+    <w:p/>
     <w:p/>
     <w:p/>
     <w:p/>
@@ -22267,6 +22351,7 @@
                 <w:b/>
                 <w:bCs/>
               </w:rPr>
+              <w:lastRenderedPageBreak/>
               <w:t>[1</w:t>
             </w:r>
             <w:r>
@@ -22681,6 +22766,7 @@
                 <w:sz w:val="18"/>
                 <w:szCs w:val="18"/>
               </w:rPr>
+              <w:lastRenderedPageBreak/>
               <w:t>[</w:t>
             </w:r>
             <w:r>
@@ -23751,7 +23837,23 @@
                 <w:sz w:val="18"/>
                 <w:szCs w:val="18"/>
               </w:rPr>
-              <w:t>Mobile number of informant/any other household member who can be contacted</w:t>
+              <w:t xml:space="preserve">Mobile number of informant/any other household </w:t>
+            </w:r>
+            <w:proofErr w:type="gramStart"/>
+            <w:r>
+              <w:rPr>
+                <w:sz w:val="18"/>
+                <w:szCs w:val="18"/>
+              </w:rPr>
+              <w:t>member</w:t>
+            </w:r>
+            <w:proofErr w:type="gramEnd"/>
+            <w:r>
+              <w:rPr>
+                <w:sz w:val="18"/>
+                <w:szCs w:val="18"/>
+              </w:rPr>
+              <w:t xml:space="preserve"> who can be contacted</w:t>
             </w:r>
           </w:p>
         </w:tc>

</xml_diff>

<commit_message>
Change Q4.5 and 12
</commit_message>
<xml_diff>
--- a/Resources/Template/TemplateHis2026.docx
+++ b/Resources/Template/TemplateHis2026.docx
@@ -2540,7 +2540,19 @@
               <w:rPr>
                 <w:b/>
               </w:rPr>
-              <w:t>[4.</w:t>
+              <w:t>[</w:t>
+            </w:r>
+            <w:r>
+              <w:rPr>
+                <w:b/>
+              </w:rPr>
+              <w:t>Q</w:t>
+            </w:r>
+            <w:r>
+              <w:rPr>
+                <w:b/>
+              </w:rPr>
+              <w:t>4.</w:t>
             </w:r>
             <w:r>
               <w:rPr>
@@ -2922,14 +2934,35 @@
                 <w:b/>
                 <w:bCs/>
               </w:rPr>
-              <w:t>[4</w:t>
+              <w:t>[</w:t>
             </w:r>
             <w:r>
               <w:rPr>
                 <w:b/>
                 <w:bCs/>
               </w:rPr>
-              <w:t>.3</w:t>
+              <w:t>Q</w:t>
+            </w:r>
+            <w:r>
+              <w:rPr>
+                <w:b/>
+                <w:bCs/>
+              </w:rPr>
+              <w:t>4</w:t>
+            </w:r>
+            <w:r>
+              <w:rPr>
+                <w:b/>
+                <w:bCs/>
+              </w:rPr>
+              <w:t>.</w:t>
+            </w:r>
+            <w:r>
+              <w:rPr>
+                <w:b/>
+                <w:bCs/>
+              </w:rPr>
+              <w:t>6_Q4.16</w:t>
             </w:r>
             <w:r>
               <w:rPr>
@@ -22131,9 +22164,6 @@
             </w:r>
             <w:r>
               <w:t>12</w:t>
-            </w:r>
-            <w:r>
-              <w:t>_1</w:t>
             </w:r>
             <w:proofErr w:type="gramStart"/>
             <w:r>

</xml_diff>

<commit_message>
templete change 5 no column
</commit_message>
<xml_diff>
--- a/Resources/Template/TemplateHis2026.docx
+++ b/Resources/Template/TemplateHis2026.docx
@@ -2450,7 +2450,15 @@
             </w:r>
             <w:proofErr w:type="gramStart"/>
             <w:r>
-              <w:t>activity(ies)</w:t>
+              <w:t>activity(</w:t>
+            </w:r>
+            <w:proofErr w:type="spellStart"/>
+            <w:r>
+              <w:t>ies</w:t>
+            </w:r>
+            <w:proofErr w:type="spellEnd"/>
+            <w:r>
+              <w:t>)</w:t>
             </w:r>
             <w:proofErr w:type="gramEnd"/>
             <w:r>
@@ -3256,7 +3264,15 @@
           </w:tcPr>
           <w:p>
             <w:r>
-              <w:t>If codes 1-3 in Q4.9, (Multiple options can be selected) Type of economic activity(ies), household performed during last 365 day</w:t>
+              <w:t>If codes 1-3 in Q4.9, (Multiple options can be selected) Type of economic activity(</w:t>
+            </w:r>
+            <w:proofErr w:type="spellStart"/>
+            <w:r>
+              <w:t>ies</w:t>
+            </w:r>
+            <w:proofErr w:type="spellEnd"/>
+            <w:r>
+              <w:t>), household performed during last 365 day</w:t>
             </w:r>
           </w:p>
         </w:tc>
@@ -3625,12 +3641,12 @@
     <w:tbl>
       <w:tblPr>
         <w:tblStyle w:val="TableGrid"/>
-        <w:tblpPr w:leftFromText="180" w:rightFromText="180" w:vertAnchor="text" w:horzAnchor="margin" w:tblpY="-644"/>
-        <w:tblW w:w="14737" w:type="dxa"/>
+        <w:tblpPr w:leftFromText="180" w:rightFromText="180" w:vertAnchor="text" w:horzAnchor="margin" w:tblpX="-289" w:tblpY="-644"/>
+        <w:tblW w:w="14596" w:type="dxa"/>
         <w:tblLook w:val="04A0" w:firstRow="1" w:lastRow="0" w:firstColumn="1" w:lastColumn="0" w:noHBand="0" w:noVBand="1"/>
       </w:tblPr>
       <w:tblGrid>
-        <w:gridCol w:w="742"/>
+        <w:gridCol w:w="771"/>
         <w:gridCol w:w="741"/>
         <w:gridCol w:w="741"/>
         <w:gridCol w:w="1034"/>
@@ -3643,8 +3659,8 @@
         <w:gridCol w:w="1138"/>
         <w:gridCol w:w="1055"/>
         <w:gridCol w:w="883"/>
-        <w:gridCol w:w="1262"/>
-        <w:gridCol w:w="1018"/>
+        <w:gridCol w:w="1260"/>
+        <w:gridCol w:w="850"/>
       </w:tblGrid>
       <w:tr>
         <w:trPr>
@@ -3652,7 +3668,7 @@
         </w:trPr>
         <w:tc>
           <w:tcPr>
-            <w:tcW w:w="14737" w:type="dxa"/>
+            <w:tcW w:w="14596" w:type="dxa"/>
             <w:gridSpan w:val="15"/>
           </w:tcPr>
           <w:p>
@@ -3708,7 +3724,7 @@
         </w:trPr>
         <w:tc>
           <w:tcPr>
-            <w:tcW w:w="742" w:type="dxa"/>
+            <w:tcW w:w="1031" w:type="dxa"/>
           </w:tcPr>
           <w:p>
             <w:pPr>
@@ -3793,40 +3809,38 @@
                 <w:sz w:val="16"/>
                 <w:szCs w:val="16"/>
               </w:rPr>
-              <w:t>Last month</w:t>
-            </w:r>
-            <w:r>
-              <w:rPr>
+              <w:t xml:space="preserve">Last </w:t>
+            </w:r>
+            <w:proofErr w:type="spellStart"/>
+            <w:r>
+              <w:rPr>
+                <w:b/>
+                <w:bCs/>
                 <w:sz w:val="16"/>
                 <w:szCs w:val="16"/>
               </w:rPr>
-              <w:t>Gross salary</w:t>
-            </w:r>
-          </w:p>
-        </w:tc>
-        <w:tc>
-          <w:tcPr>
-            <w:tcW w:w="972" w:type="dxa"/>
-          </w:tcPr>
-          <w:p>
-            <w:pPr>
+              <w:t>month</w:t>
+            </w:r>
+            <w:r>
               <w:rPr>
                 <w:sz w:val="16"/>
                 <w:szCs w:val="16"/>
               </w:rPr>
-            </w:pPr>
+              <w:t>Gross</w:t>
+            </w:r>
+            <w:proofErr w:type="spellEnd"/>
             <w:r>
               <w:rPr>
                 <w:sz w:val="16"/>
                 <w:szCs w:val="16"/>
               </w:rPr>
-              <w:t>Allowances received (including overtime allowance, shift allowance, project allowance)</w:t>
-            </w:r>
-          </w:p>
-        </w:tc>
-        <w:tc>
-          <w:tcPr>
-            <w:tcW w:w="936" w:type="dxa"/>
+              <w:t xml:space="preserve"> salary</w:t>
+            </w:r>
+          </w:p>
+        </w:tc>
+        <w:tc>
+          <w:tcPr>
+            <w:tcW w:w="972" w:type="dxa"/>
           </w:tcPr>
           <w:p>
             <w:pPr>
@@ -3835,47 +3849,47 @@
                 <w:szCs w:val="16"/>
               </w:rPr>
             </w:pPr>
-            <w:proofErr w:type="gramStart"/>
             <w:r>
               <w:rPr>
                 <w:sz w:val="16"/>
                 <w:szCs w:val="16"/>
               </w:rPr>
-              <w:t>Other including</w:t>
-            </w:r>
-            <w:proofErr w:type="gramEnd"/>
-            <w:r>
+              <w:t>Allowances received (including overtime allowance, shift allowance, project allowance)</w:t>
+            </w:r>
+          </w:p>
+        </w:tc>
+        <w:tc>
+          <w:tcPr>
+            <w:tcW w:w="936" w:type="dxa"/>
+          </w:tcPr>
+          <w:p>
+            <w:pPr>
               <w:rPr>
                 <w:sz w:val="16"/>
                 <w:szCs w:val="16"/>
               </w:rPr>
-              <w:t xml:space="preserve"> tips, fees of consultants etc.</w:t>
-            </w:r>
-          </w:p>
-        </w:tc>
-        <w:tc>
-          <w:tcPr>
-            <w:tcW w:w="1078" w:type="dxa"/>
-          </w:tcPr>
-          <w:p>
-            <w:pPr>
+            </w:pPr>
+            <w:proofErr w:type="gramStart"/>
+            <w:r>
               <w:rPr>
                 <w:sz w:val="16"/>
                 <w:szCs w:val="16"/>
               </w:rPr>
-            </w:pPr>
+              <w:t>Other including</w:t>
+            </w:r>
+            <w:proofErr w:type="gramEnd"/>
             <w:r>
               <w:rPr>
                 <w:sz w:val="16"/>
                 <w:szCs w:val="16"/>
               </w:rPr>
-              <w:t>Bonuses received (festival bonus, profit-sharing or production bonuses or other forms of profit-related payment, performance-based incentive)</w:t>
-            </w:r>
-          </w:p>
-        </w:tc>
-        <w:tc>
-          <w:tcPr>
-            <w:tcW w:w="990" w:type="dxa"/>
+              <w:t xml:space="preserve"> tips, fees of consultants etc.</w:t>
+            </w:r>
+          </w:p>
+        </w:tc>
+        <w:tc>
+          <w:tcPr>
+            <w:tcW w:w="1078" w:type="dxa"/>
           </w:tcPr>
           <w:p>
             <w:pPr>
@@ -3889,13 +3903,13 @@
                 <w:sz w:val="16"/>
                 <w:szCs w:val="16"/>
               </w:rPr>
-              <w:t>Other including commission from sales, etc.</w:t>
-            </w:r>
-          </w:p>
-        </w:tc>
-        <w:tc>
-          <w:tcPr>
-            <w:tcW w:w="1069" w:type="dxa"/>
+              <w:t>Bonuses received (festival bonus, profit-sharing or production bonuses or other forms of profit-related payment, performance-based incentive)</w:t>
+            </w:r>
+          </w:p>
+        </w:tc>
+        <w:tc>
+          <w:tcPr>
+            <w:tcW w:w="990" w:type="dxa"/>
           </w:tcPr>
           <w:p>
             <w:pPr>
@@ -3909,13 +3923,13 @@
                 <w:sz w:val="16"/>
                 <w:szCs w:val="16"/>
               </w:rPr>
-              <w:t>Sale value of shares offered as part of employee remuneration (employee stock option)</w:t>
-            </w:r>
-          </w:p>
-        </w:tc>
-        <w:tc>
-          <w:tcPr>
-            <w:tcW w:w="1078" w:type="dxa"/>
+              <w:t>Other including commission from sales, etc.</w:t>
+            </w:r>
+          </w:p>
+        </w:tc>
+        <w:tc>
+          <w:tcPr>
+            <w:tcW w:w="1069" w:type="dxa"/>
           </w:tcPr>
           <w:p>
             <w:pPr>
@@ -3929,61 +3943,49 @@
                 <w:sz w:val="16"/>
                 <w:szCs w:val="16"/>
               </w:rPr>
-              <w:t xml:space="preserve">Leave encashments; remuneration for time </w:t>
-            </w:r>
-            <w:proofErr w:type="gramStart"/>
-            <w:r>
+              <w:t>Sale value of shares offered as part of employee remuneration (employee stock option)</w:t>
+            </w:r>
+          </w:p>
+        </w:tc>
+        <w:tc>
+          <w:tcPr>
+            <w:tcW w:w="1078" w:type="dxa"/>
+          </w:tcPr>
+          <w:p>
+            <w:pPr>
               <w:rPr>
                 <w:sz w:val="16"/>
                 <w:szCs w:val="16"/>
               </w:rPr>
-              <w:t>not worked</w:t>
-            </w:r>
-            <w:proofErr w:type="gramEnd"/>
+            </w:pPr>
             <w:r>
               <w:rPr>
                 <w:sz w:val="16"/>
                 <w:szCs w:val="16"/>
               </w:rPr>
-              <w:t xml:space="preserve"> such as for annual leave, holidays or other paid leave, Leave Fare Concession etc.</w:t>
-            </w:r>
-          </w:p>
-        </w:tc>
-        <w:tc>
-          <w:tcPr>
-            <w:tcW w:w="1138" w:type="dxa"/>
-          </w:tcPr>
-          <w:p>
-            <w:pPr>
+              <w:t xml:space="preserve">Leave encashments; remuneration for time </w:t>
+            </w:r>
+            <w:proofErr w:type="gramStart"/>
+            <w:r>
               <w:rPr>
                 <w:sz w:val="16"/>
                 <w:szCs w:val="16"/>
               </w:rPr>
-            </w:pPr>
-            <w:r>
-              <w:t>Severance and termination pay, termination benefits including social security benefits like maturity benefits of CGEGIS etc.</w:t>
-            </w:r>
-          </w:p>
-        </w:tc>
-        <w:tc>
-          <w:tcPr>
-            <w:tcW w:w="1055" w:type="dxa"/>
-          </w:tcPr>
-          <w:p>
-            <w:pPr>
+              <w:t>not worked</w:t>
+            </w:r>
+            <w:proofErr w:type="gramEnd"/>
+            <w:r>
               <w:rPr>
                 <w:sz w:val="16"/>
                 <w:szCs w:val="16"/>
               </w:rPr>
-            </w:pPr>
-            <w:r>
-              <w:t>Others – directors’ fees (fees given to the directors for attending meetings), sitting fees of experts etc.</w:t>
-            </w:r>
-          </w:p>
-        </w:tc>
-        <w:tc>
-          <w:tcPr>
-            <w:tcW w:w="883" w:type="dxa"/>
+              <w:t xml:space="preserve"> such as for annual leave, holidays or other paid leave, Leave Fare Concession etc.</w:t>
+            </w:r>
+          </w:p>
+        </w:tc>
+        <w:tc>
+          <w:tcPr>
+            <w:tcW w:w="1138" w:type="dxa"/>
           </w:tcPr>
           <w:p>
             <w:pPr>
@@ -3993,6 +3995,38 @@
               </w:rPr>
             </w:pPr>
             <w:r>
+              <w:t>Severance and termination pay, termination benefits including social security benefits like maturity benefits of CGEGIS etc.</w:t>
+            </w:r>
+          </w:p>
+        </w:tc>
+        <w:tc>
+          <w:tcPr>
+            <w:tcW w:w="1055" w:type="dxa"/>
+          </w:tcPr>
+          <w:p>
+            <w:pPr>
+              <w:rPr>
+                <w:sz w:val="16"/>
+                <w:szCs w:val="16"/>
+              </w:rPr>
+            </w:pPr>
+            <w:r>
+              <w:t>Others – directors’ fees (fees given to the directors for attending meetings), sitting fees of experts etc.</w:t>
+            </w:r>
+          </w:p>
+        </w:tc>
+        <w:tc>
+          <w:tcPr>
+            <w:tcW w:w="883" w:type="dxa"/>
+          </w:tcPr>
+          <w:p>
+            <w:pPr>
+              <w:rPr>
+                <w:sz w:val="16"/>
+                <w:szCs w:val="16"/>
+              </w:rPr>
+            </w:pPr>
+            <w:r>
               <w:t>Total monthly income</w:t>
             </w:r>
           </w:p>
@@ -4009,7 +4043,7 @@
         </w:tc>
         <w:tc>
           <w:tcPr>
-            <w:tcW w:w="1018" w:type="dxa"/>
+            <w:tcW w:w="588" w:type="dxa"/>
           </w:tcPr>
           <w:p>
             <w:r>
@@ -4028,7 +4062,7 @@
         </w:trPr>
         <w:tc>
           <w:tcPr>
-            <w:tcW w:w="742" w:type="dxa"/>
+            <w:tcW w:w="1031" w:type="dxa"/>
           </w:tcPr>
           <w:p>
             <w:pPr>
@@ -4159,109 +4193,107 @@
                 <w:sz w:val="16"/>
                 <w:szCs w:val="16"/>
               </w:rPr>
-              <w:t>3(i)</w:t>
-            </w:r>
+              <w:t>3(</w:t>
+            </w:r>
+            <w:proofErr w:type="spellStart"/>
             <w:r>
               <w:rPr>
                 <w:sz w:val="16"/>
                 <w:szCs w:val="16"/>
               </w:rPr>
-              <w:t>)</w:t>
-            </w:r>
-          </w:p>
-        </w:tc>
-        <w:tc>
-          <w:tcPr>
-            <w:tcW w:w="936" w:type="dxa"/>
-          </w:tcPr>
-          <w:p>
-            <w:pPr>
+              <w:t>i</w:t>
+            </w:r>
+            <w:proofErr w:type="spellEnd"/>
+            <w:r>
               <w:rPr>
                 <w:sz w:val="16"/>
                 <w:szCs w:val="16"/>
               </w:rPr>
-            </w:pPr>
+              <w:t>)</w:t>
+            </w:r>
             <w:r>
               <w:rPr>
                 <w:sz w:val="16"/>
                 <w:szCs w:val="16"/>
               </w:rPr>
-              <w:t>(</w:t>
-            </w:r>
-            <w:r>
+              <w:t>)</w:t>
+            </w:r>
+          </w:p>
+        </w:tc>
+        <w:tc>
+          <w:tcPr>
+            <w:tcW w:w="936" w:type="dxa"/>
+          </w:tcPr>
+          <w:p>
+            <w:pPr>
               <w:rPr>
                 <w:sz w:val="16"/>
                 <w:szCs w:val="16"/>
               </w:rPr>
-              <w:t>3(ii)</w:t>
-            </w:r>
+            </w:pPr>
             <w:r>
               <w:rPr>
                 <w:sz w:val="16"/>
                 <w:szCs w:val="16"/>
               </w:rPr>
-              <w:t>)</w:t>
-            </w:r>
-          </w:p>
-        </w:tc>
-        <w:tc>
-          <w:tcPr>
-            <w:tcW w:w="1078" w:type="dxa"/>
-          </w:tcPr>
-          <w:p>
-            <w:pPr>
+              <w:t>(</w:t>
+            </w:r>
+            <w:r>
               <w:rPr>
                 <w:sz w:val="16"/>
                 <w:szCs w:val="16"/>
               </w:rPr>
-            </w:pPr>
+              <w:t>3(ii)</w:t>
+            </w:r>
             <w:r>
               <w:rPr>
                 <w:sz w:val="16"/>
                 <w:szCs w:val="16"/>
               </w:rPr>
-              <w:t>(</w:t>
-            </w:r>
-            <w:r>
+              <w:t>)</w:t>
+            </w:r>
+          </w:p>
+        </w:tc>
+        <w:tc>
+          <w:tcPr>
+            <w:tcW w:w="1078" w:type="dxa"/>
+          </w:tcPr>
+          <w:p>
+            <w:pPr>
               <w:rPr>
                 <w:sz w:val="16"/>
                 <w:szCs w:val="16"/>
               </w:rPr>
-              <w:t>4(i)</w:t>
-            </w:r>
+            </w:pPr>
             <w:r>
               <w:rPr>
                 <w:sz w:val="16"/>
                 <w:szCs w:val="16"/>
               </w:rPr>
-              <w:t>)</w:t>
-            </w:r>
-          </w:p>
-        </w:tc>
-        <w:tc>
-          <w:tcPr>
-            <w:tcW w:w="990" w:type="dxa"/>
-          </w:tcPr>
-          <w:p>
-            <w:pPr>
+              <w:t>(</w:t>
+            </w:r>
+            <w:r>
               <w:rPr>
                 <w:sz w:val="16"/>
                 <w:szCs w:val="16"/>
               </w:rPr>
-            </w:pPr>
+              <w:t>4(</w:t>
+            </w:r>
+            <w:proofErr w:type="spellStart"/>
             <w:r>
               <w:rPr>
                 <w:sz w:val="16"/>
                 <w:szCs w:val="16"/>
               </w:rPr>
-              <w:t>(</w:t>
-            </w:r>
+              <w:t>i</w:t>
+            </w:r>
+            <w:proofErr w:type="spellEnd"/>
             <w:r>
               <w:rPr>
                 <w:sz w:val="16"/>
                 <w:szCs w:val="16"/>
               </w:rPr>
-              <w:t>4(ii)</w:t>
+              <w:t>)</w:t>
             </w:r>
             <w:r>
               <w:rPr>
@@ -4274,7 +4306,7 @@
         </w:tc>
         <w:tc>
           <w:tcPr>
-            <w:tcW w:w="1069" w:type="dxa"/>
+            <w:tcW w:w="990" w:type="dxa"/>
           </w:tcPr>
           <w:p>
             <w:pPr>
@@ -4295,7 +4327,7 @@
                 <w:sz w:val="16"/>
                 <w:szCs w:val="16"/>
               </w:rPr>
-              <w:t>5</w:t>
+              <w:t>4(ii)</w:t>
             </w:r>
             <w:r>
               <w:rPr>
@@ -4308,7 +4340,7 @@
         </w:tc>
         <w:tc>
           <w:tcPr>
-            <w:tcW w:w="1078" w:type="dxa"/>
+            <w:tcW w:w="1069" w:type="dxa"/>
           </w:tcPr>
           <w:p>
             <w:pPr>
@@ -4329,7 +4361,7 @@
                 <w:sz w:val="16"/>
                 <w:szCs w:val="16"/>
               </w:rPr>
-              <w:t>6</w:t>
+              <w:t>5</w:t>
             </w:r>
             <w:r>
               <w:rPr>
@@ -4342,6 +4374,40 @@
         </w:tc>
         <w:tc>
           <w:tcPr>
+            <w:tcW w:w="1078" w:type="dxa"/>
+          </w:tcPr>
+          <w:p>
+            <w:pPr>
+              <w:rPr>
+                <w:sz w:val="16"/>
+                <w:szCs w:val="16"/>
+              </w:rPr>
+            </w:pPr>
+            <w:r>
+              <w:rPr>
+                <w:sz w:val="16"/>
+                <w:szCs w:val="16"/>
+              </w:rPr>
+              <w:t>(</w:t>
+            </w:r>
+            <w:r>
+              <w:rPr>
+                <w:sz w:val="16"/>
+                <w:szCs w:val="16"/>
+              </w:rPr>
+              <w:t>6</w:t>
+            </w:r>
+            <w:r>
+              <w:rPr>
+                <w:sz w:val="16"/>
+                <w:szCs w:val="16"/>
+              </w:rPr>
+              <w:t>)</w:t>
+            </w:r>
+          </w:p>
+        </w:tc>
+        <w:tc>
+          <w:tcPr>
             <w:tcW w:w="1138" w:type="dxa"/>
           </w:tcPr>
           <w:p>
@@ -4400,7 +4466,7 @@
         </w:tc>
         <w:tc>
           <w:tcPr>
-            <w:tcW w:w="1018" w:type="dxa"/>
+            <w:tcW w:w="588" w:type="dxa"/>
           </w:tcPr>
           <w:p/>
         </w:tc>
@@ -4411,7 +4477,7 @@
         </w:trPr>
         <w:tc>
           <w:tcPr>
-            <w:tcW w:w="742" w:type="dxa"/>
+            <w:tcW w:w="1031" w:type="dxa"/>
           </w:tcPr>
           <w:p>
             <w:pPr>
@@ -4569,47 +4635,13 @@
         </w:tc>
         <w:tc>
           <w:tcPr>
-            <w:tcW w:w="1018" w:type="dxa"/>
+            <w:tcW w:w="588" w:type="dxa"/>
           </w:tcPr>
           <w:p/>
         </w:tc>
       </w:tr>
     </w:tbl>
     <w:p/>
-    <w:tbl>
-      <w:tblPr>
-        <w:tblStyle w:val="TableGrid"/>
-        <w:tblW w:w="14454" w:type="dxa"/>
-        <w:tblLook w:val="04A0" w:firstRow="1" w:lastRow="0" w:firstColumn="1" w:lastColumn="0" w:noHBand="0" w:noVBand="1"/>
-      </w:tblPr>
-      <w:tblGrid>
-        <w:gridCol w:w="6974"/>
-        <w:gridCol w:w="7480"/>
-      </w:tblGrid>
-      <w:tr>
-        <w:tc>
-          <w:tcPr>
-            <w:tcW w:w="6974" w:type="dxa"/>
-          </w:tcPr>
-          <w:p>
-            <w:r>
-              <w:t>[</w:t>
-            </w:r>
-            <w:proofErr w:type="gramStart"/>
-            <w:r>
-              <w:t>5]Remarks</w:t>
-            </w:r>
-            <w:proofErr w:type="gramEnd"/>
-          </w:p>
-        </w:tc>
-        <w:tc>
-          <w:tcPr>
-            <w:tcW w:w="7480" w:type="dxa"/>
-          </w:tcPr>
-          <w:p/>
-        </w:tc>
-      </w:tr>
-    </w:tbl>
     <w:p/>
     <w:p>
       <w:pPr>
@@ -4631,6 +4663,41 @@
         <w:spacing w:after="160" w:line="278" w:lineRule="auto"/>
       </w:pPr>
     </w:p>
+    <w:tbl>
+      <w:tblPr>
+        <w:tblStyle w:val="TableGrid"/>
+        <w:tblpPr w:leftFromText="180" w:rightFromText="180" w:vertAnchor="text" w:horzAnchor="margin" w:tblpY="1543"/>
+        <w:tblW w:w="14454" w:type="dxa"/>
+        <w:tblLook w:val="04A0" w:firstRow="1" w:lastRow="0" w:firstColumn="1" w:lastColumn="0" w:noHBand="0" w:noVBand="1"/>
+      </w:tblPr>
+      <w:tblGrid>
+        <w:gridCol w:w="6974"/>
+        <w:gridCol w:w="7480"/>
+      </w:tblGrid>
+      <w:tr>
+        <w:tc>
+          <w:tcPr>
+            <w:tcW w:w="6974" w:type="dxa"/>
+          </w:tcPr>
+          <w:p>
+            <w:r>
+              <w:t>[</w:t>
+            </w:r>
+            <w:proofErr w:type="gramStart"/>
+            <w:r>
+              <w:t>5]Remarks</w:t>
+            </w:r>
+            <w:proofErr w:type="gramEnd"/>
+          </w:p>
+        </w:tc>
+        <w:tc>
+          <w:tcPr>
+            <w:tcW w:w="7480" w:type="dxa"/>
+          </w:tcPr>
+          <w:p/>
+        </w:tc>
+      </w:tr>
+    </w:tbl>
     <w:p>
       <w:pPr>
         <w:spacing w:after="160" w:line="278" w:lineRule="auto"/>
@@ -4747,8 +4814,13 @@
             <w:tcW w:w="886" w:type="dxa"/>
           </w:tcPr>
           <w:p>
-            <w:r>
-              <w:t>Srl. no.</w:t>
+            <w:proofErr w:type="spellStart"/>
+            <w:r>
+              <w:t>Srl</w:t>
+            </w:r>
+            <w:proofErr w:type="spellEnd"/>
+            <w:r>
+              <w:t>. no.</w:t>
             </w:r>
           </w:p>
         </w:tc>
@@ -7071,8 +7143,13 @@
                 <w:lang w:val="en-IN"/>
               </w:rPr>
             </w:pPr>
-            <w:r>
-              <w:t>labour cost (human and animal)</w:t>
+            <w:proofErr w:type="spellStart"/>
+            <w:r>
+              <w:t>labour</w:t>
+            </w:r>
+            <w:proofErr w:type="spellEnd"/>
+            <w:r>
+              <w:t> cost (human and animal)</w:t>
             </w:r>
             <w:r>
               <w:rPr>
@@ -10465,8 +10542,13 @@
                 <w:lang w:val="en-IN"/>
               </w:rPr>
             </w:pPr>
-            <w:r>
-              <w:t>labour cost (human &amp; animal)</w:t>
+            <w:proofErr w:type="spellStart"/>
+            <w:r>
+              <w:t>labour</w:t>
+            </w:r>
+            <w:proofErr w:type="spellEnd"/>
+            <w:r>
+              <w:t> cost (human &amp; animal)</w:t>
             </w:r>
             <w:r>
               <w:rPr>
@@ -12523,8 +12605,13 @@
                 <w:lang w:val="en-IN"/>
               </w:rPr>
             </w:pPr>
-            <w:r>
-              <w:t>labour cost</w:t>
+            <w:proofErr w:type="spellStart"/>
+            <w:r>
+              <w:t>labour</w:t>
+            </w:r>
+            <w:proofErr w:type="spellEnd"/>
+            <w:r>
+              <w:t> cost</w:t>
             </w:r>
             <w:r>
               <w:rPr>
@@ -18673,8 +18760,13 @@
               </w:rPr>
             </w:pPr>
             <w:r>
-              <w:t>rent &amp; garage rent, consumer taxes and cesses</w:t>
-            </w:r>
+              <w:t>rent &amp; garage rent, consumer taxes and </w:t>
+            </w:r>
+            <w:proofErr w:type="spellStart"/>
+            <w:r>
+              <w:t>cesses</w:t>
+            </w:r>
+            <w:proofErr w:type="spellEnd"/>
             <w:r>
               <w:rPr>
                 <w:lang w:val="en-IN"/>
@@ -20255,8 +20347,13 @@
                 <w:lang w:val="en-IN"/>
               </w:rPr>
             </w:pPr>
-            <w:r>
-              <w:t>jewellery &amp; ornaments</w:t>
+            <w:proofErr w:type="spellStart"/>
+            <w:r>
+              <w:t>jewellery</w:t>
+            </w:r>
+            <w:proofErr w:type="spellEnd"/>
+            <w:r>
+              <w:t> &amp; ornaments</w:t>
             </w:r>
             <w:r>
               <w:rPr>
@@ -24953,12 +25050,21 @@
                 <w:lang w:val="en-IN"/>
               </w:rPr>
             </w:pPr>
+            <w:proofErr w:type="spellStart"/>
             <w:r>
               <w:rPr>
                 <w:sz w:val="18"/>
                 <w:szCs w:val="18"/>
               </w:rPr>
-              <w:t>i) In block 12 /13</w:t>
+              <w:t>i</w:t>
+            </w:r>
+            <w:proofErr w:type="spellEnd"/>
+            <w:r>
+              <w:rPr>
+                <w:sz w:val="18"/>
+                <w:szCs w:val="18"/>
+              </w:rPr>
+              <w:t>) In block 12 /13</w:t>
             </w:r>
           </w:p>
         </w:tc>

</xml_diff>

<commit_message>
commit for login page issue
</commit_message>
<xml_diff>
--- a/Resources/Template/TemplateHis2026.docx
+++ b/Resources/Template/TemplateHis2026.docx
@@ -154,15 +154,7 @@
           </w:tcPr>
           <w:p>
             <w:r>
-              <w:t>State</w:t>
-            </w:r>
-            <w:proofErr w:type="gramStart"/>
-            <w:r>
-              <w:t>/u</w:t>
-            </w:r>
-            <w:proofErr w:type="gramEnd"/>
-            <w:r>
-              <w:t>.t name:</w:t>
+              <w:t>State/u.t name:</w:t>
             </w:r>
           </w:p>
         </w:tc>
@@ -1172,13 +1164,8 @@
                 <w:lang w:val="en-IN"/>
               </w:rPr>
             </w:pPr>
-            <w:proofErr w:type="gramStart"/>
-            <w:r>
-              <w:t>during</w:t>
-            </w:r>
-            <w:proofErr w:type="gramEnd"/>
-            <w:r>
-              <w:t> 30 days</w:t>
+            <w:r>
+              <w:t>during 30 days</w:t>
             </w:r>
             <w:r>
               <w:rPr>
@@ -1206,13 +1193,8 @@
                 <w:lang w:val="en-IN"/>
               </w:rPr>
             </w:pPr>
-            <w:proofErr w:type="gramStart"/>
-            <w:r>
-              <w:t>during</w:t>
-            </w:r>
-            <w:proofErr w:type="gramEnd"/>
-            <w:r>
-              <w:t> 365 days</w:t>
+            <w:r>
+              <w:t>during 365 days</w:t>
             </w:r>
             <w:r>
               <w:rPr>
@@ -2148,13 +2130,8 @@
           </w:tcPr>
           <w:p>
             <w:r>
-              <w:t>[</w:t>
-            </w:r>
-            <w:proofErr w:type="gramStart"/>
-            <w:r>
-              <w:t>3]Remarks</w:t>
-            </w:r>
-            <w:proofErr w:type="gramEnd"/>
+              <w:t>[3]Remarks</w:t>
+            </w:r>
           </w:p>
         </w:tc>
         <w:tc>
@@ -2446,11 +2423,7 @@
           </w:tcPr>
           <w:p>
             <w:r>
-              <w:t xml:space="preserve">Agricultural </w:t>
-            </w:r>
-            <w:proofErr w:type="gramStart"/>
-            <w:r>
-              <w:t>activity(</w:t>
+              <w:t>Agricultural activity(</w:t>
             </w:r>
             <w:proofErr w:type="spellStart"/>
             <w:r>
@@ -2458,19 +2431,7 @@
             </w:r>
             <w:proofErr w:type="spellEnd"/>
             <w:r>
-              <w:t>)</w:t>
-            </w:r>
-            <w:proofErr w:type="gramEnd"/>
-            <w:r>
-              <w:t xml:space="preserve"> carried out by one or more household </w:t>
-            </w:r>
-            <w:proofErr w:type="gramStart"/>
-            <w:r>
-              <w:t>member</w:t>
-            </w:r>
-            <w:proofErr w:type="gramEnd"/>
-            <w:r>
-              <w:t xml:space="preserve"> in last 365 days</w:t>
+              <w:t>) carried out by one or more household member in last 365 days</w:t>
             </w:r>
           </w:p>
         </w:tc>
@@ -3161,15 +3122,7 @@
           </w:tcPr>
           <w:p>
             <w:r>
-              <w:t xml:space="preserve">Use of land </w:t>
-            </w:r>
-            <w:proofErr w:type="gramStart"/>
-            <w:r>
-              <w:t>owned(</w:t>
-            </w:r>
-            <w:proofErr w:type="gramEnd"/>
-            <w:r>
-              <w:t>multiple select)</w:t>
+              <w:t>Use of land owned(multiple select)</w:t>
             </w:r>
           </w:p>
         </w:tc>
@@ -3505,15 +3458,7 @@
           </w:tcPr>
           <w:p>
             <w:r>
-              <w:t xml:space="preserve">Whether the household has any outstanding loan taken from financial institution* for the purpose of construction of land/house/building/flat or to meet expenditure of economic activity </w:t>
-            </w:r>
-            <w:proofErr w:type="gramStart"/>
-            <w:r>
-              <w:t>or;</w:t>
-            </w:r>
-            <w:proofErr w:type="gramEnd"/>
-            <w:r>
-              <w:t xml:space="preserve"> one or more of these?</w:t>
+              <w:t>Whether the household has any outstanding loan taken from financial institution* for the purpose of construction of land/house/building/flat or to meet expenditure of economic activity or; one or more of these?</w:t>
             </w:r>
           </w:p>
         </w:tc>
@@ -3641,12 +3586,12 @@
     <w:tbl>
       <w:tblPr>
         <w:tblStyle w:val="TableGrid"/>
-        <w:tblpPr w:leftFromText="180" w:rightFromText="180" w:vertAnchor="text" w:horzAnchor="margin" w:tblpX="-289" w:tblpY="-644"/>
-        <w:tblW w:w="14596" w:type="dxa"/>
+        <w:tblpPr w:leftFromText="180" w:rightFromText="180" w:vertAnchor="text" w:horzAnchor="margin" w:tblpX="-861" w:tblpY="-644"/>
+        <w:tblW w:w="14554" w:type="dxa"/>
         <w:tblLook w:val="04A0" w:firstRow="1" w:lastRow="0" w:firstColumn="1" w:lastColumn="0" w:noHBand="0" w:noVBand="1"/>
       </w:tblPr>
       <w:tblGrid>
-        <w:gridCol w:w="771"/>
+        <w:gridCol w:w="1116"/>
         <w:gridCol w:w="741"/>
         <w:gridCol w:w="741"/>
         <w:gridCol w:w="1034"/>
@@ -3656,11 +3601,11 @@
         <w:gridCol w:w="990"/>
         <w:gridCol w:w="1069"/>
         <w:gridCol w:w="1078"/>
-        <w:gridCol w:w="1138"/>
-        <w:gridCol w:w="1055"/>
-        <w:gridCol w:w="883"/>
-        <w:gridCol w:w="1260"/>
-        <w:gridCol w:w="850"/>
+        <w:gridCol w:w="1069"/>
+        <w:gridCol w:w="992"/>
+        <w:gridCol w:w="833"/>
+        <w:gridCol w:w="1182"/>
+        <w:gridCol w:w="723"/>
       </w:tblGrid>
       <w:tr>
         <w:trPr>
@@ -3668,7 +3613,7 @@
         </w:trPr>
         <w:tc>
           <w:tcPr>
-            <w:tcW w:w="14596" w:type="dxa"/>
+            <w:tcW w:w="14550" w:type="dxa"/>
             <w:gridSpan w:val="15"/>
           </w:tcPr>
           <w:p>
@@ -3724,7 +3669,7 @@
         </w:trPr>
         <w:tc>
           <w:tcPr>
-            <w:tcW w:w="1031" w:type="dxa"/>
+            <w:tcW w:w="1343" w:type="dxa"/>
           </w:tcPr>
           <w:p>
             <w:pPr>
@@ -3869,139 +3814,138 @@
                 <w:szCs w:val="16"/>
               </w:rPr>
             </w:pPr>
-            <w:proofErr w:type="gramStart"/>
             <w:r>
               <w:rPr>
                 <w:sz w:val="16"/>
                 <w:szCs w:val="16"/>
               </w:rPr>
-              <w:t>Other including</w:t>
-            </w:r>
-            <w:proofErr w:type="gramEnd"/>
-            <w:r>
+              <w:t>Other including tips, fees of consultants etc.</w:t>
+            </w:r>
+          </w:p>
+        </w:tc>
+        <w:tc>
+          <w:tcPr>
+            <w:tcW w:w="1078" w:type="dxa"/>
+          </w:tcPr>
+          <w:p>
+            <w:pPr>
               <w:rPr>
                 <w:sz w:val="16"/>
                 <w:szCs w:val="16"/>
               </w:rPr>
-              <w:t xml:space="preserve"> tips, fees of consultants etc.</w:t>
-            </w:r>
-          </w:p>
-        </w:tc>
-        <w:tc>
-          <w:tcPr>
-            <w:tcW w:w="1078" w:type="dxa"/>
-          </w:tcPr>
-          <w:p>
-            <w:pPr>
+            </w:pPr>
+            <w:r>
               <w:rPr>
                 <w:sz w:val="16"/>
                 <w:szCs w:val="16"/>
               </w:rPr>
-            </w:pPr>
-            <w:r>
+              <w:t>Bonuses received (festival bonus, profit-sharing or production bonuses or other forms of profit-related payment, performance-based incentive)</w:t>
+            </w:r>
+          </w:p>
+        </w:tc>
+        <w:tc>
+          <w:tcPr>
+            <w:tcW w:w="990" w:type="dxa"/>
+          </w:tcPr>
+          <w:p>
+            <w:pPr>
               <w:rPr>
                 <w:sz w:val="16"/>
                 <w:szCs w:val="16"/>
               </w:rPr>
-              <w:t>Bonuses received (festival bonus, profit-sharing or production bonuses or other forms of profit-related payment, performance-based incentive)</w:t>
-            </w:r>
-          </w:p>
-        </w:tc>
-        <w:tc>
-          <w:tcPr>
-            <w:tcW w:w="990" w:type="dxa"/>
-          </w:tcPr>
-          <w:p>
-            <w:pPr>
+            </w:pPr>
+            <w:r>
               <w:rPr>
                 <w:sz w:val="16"/>
                 <w:szCs w:val="16"/>
               </w:rPr>
-            </w:pPr>
-            <w:r>
+              <w:t>Other including commission from sales, etc.</w:t>
+            </w:r>
+          </w:p>
+        </w:tc>
+        <w:tc>
+          <w:tcPr>
+            <w:tcW w:w="1069" w:type="dxa"/>
+          </w:tcPr>
+          <w:p>
+            <w:pPr>
               <w:rPr>
                 <w:sz w:val="16"/>
                 <w:szCs w:val="16"/>
               </w:rPr>
-              <w:t>Other including commission from sales, etc.</w:t>
-            </w:r>
-          </w:p>
-        </w:tc>
-        <w:tc>
-          <w:tcPr>
-            <w:tcW w:w="1069" w:type="dxa"/>
-          </w:tcPr>
-          <w:p>
-            <w:pPr>
+            </w:pPr>
+            <w:r>
               <w:rPr>
                 <w:sz w:val="16"/>
                 <w:szCs w:val="16"/>
               </w:rPr>
-            </w:pPr>
-            <w:r>
+              <w:t>Sale value of shares offered as part of employee remuneration (employee stock option)</w:t>
+            </w:r>
+          </w:p>
+        </w:tc>
+        <w:tc>
+          <w:tcPr>
+            <w:tcW w:w="1078" w:type="dxa"/>
+          </w:tcPr>
+          <w:p>
+            <w:pPr>
               <w:rPr>
                 <w:sz w:val="16"/>
                 <w:szCs w:val="16"/>
               </w:rPr>
-              <w:t>Sale value of shares offered as part of employee remuneration (employee stock option)</w:t>
-            </w:r>
-          </w:p>
-        </w:tc>
-        <w:tc>
-          <w:tcPr>
-            <w:tcW w:w="1078" w:type="dxa"/>
-          </w:tcPr>
-          <w:p>
-            <w:pPr>
+            </w:pPr>
+            <w:r>
               <w:rPr>
                 <w:sz w:val="16"/>
                 <w:szCs w:val="16"/>
               </w:rPr>
-            </w:pPr>
-            <w:r>
+              <w:t>Leave encashments; remuneration for time not worked such as for annual leave, holidays or other paid leave, Leave Fare Concession etc.</w:t>
+            </w:r>
+          </w:p>
+        </w:tc>
+        <w:tc>
+          <w:tcPr>
+            <w:tcW w:w="1138" w:type="dxa"/>
+          </w:tcPr>
+          <w:p>
+            <w:pPr>
               <w:rPr>
                 <w:sz w:val="16"/>
                 <w:szCs w:val="16"/>
               </w:rPr>
-              <w:t xml:space="preserve">Leave encashments; remuneration for time </w:t>
-            </w:r>
-            <w:proofErr w:type="gramStart"/>
+            </w:pPr>
             <w:r>
               <w:rPr>
                 <w:sz w:val="16"/>
                 <w:szCs w:val="16"/>
               </w:rPr>
-              <w:t>not worked</w:t>
-            </w:r>
-            <w:proofErr w:type="gramEnd"/>
-            <w:r>
+              <w:t>Severance and termination pay, termination benefits including social security benefits like maturity benefits of CGEGIS etc.</w:t>
+            </w:r>
+          </w:p>
+        </w:tc>
+        <w:tc>
+          <w:tcPr>
+            <w:tcW w:w="1055" w:type="dxa"/>
+          </w:tcPr>
+          <w:p>
+            <w:pPr>
               <w:rPr>
                 <w:sz w:val="16"/>
                 <w:szCs w:val="16"/>
               </w:rPr>
-              <w:t xml:space="preserve"> such as for annual leave, holidays or other paid leave, Leave Fare Concession etc.</w:t>
-            </w:r>
-          </w:p>
-        </w:tc>
-        <w:tc>
-          <w:tcPr>
-            <w:tcW w:w="1138" w:type="dxa"/>
-          </w:tcPr>
-          <w:p>
-            <w:pPr>
+            </w:pPr>
+            <w:r>
               <w:rPr>
                 <w:sz w:val="16"/>
                 <w:szCs w:val="16"/>
               </w:rPr>
-            </w:pPr>
-            <w:r>
-              <w:t>Severance and termination pay, termination benefits including social security benefits like maturity benefits of CGEGIS etc.</w:t>
-            </w:r>
-          </w:p>
-        </w:tc>
-        <w:tc>
-          <w:tcPr>
-            <w:tcW w:w="1055" w:type="dxa"/>
+              <w:t>Others – directors’ fees (fees given to the directors for attending meetings), sitting fees of experts etc.</w:t>
+            </w:r>
+          </w:p>
+        </w:tc>
+        <w:tc>
+          <w:tcPr>
+            <w:tcW w:w="883" w:type="dxa"/>
           </w:tcPr>
           <w:p>
             <w:pPr>
@@ -4011,45 +3955,57 @@
               </w:rPr>
             </w:pPr>
             <w:r>
-              <w:t>Others – directors’ fees (fees given to the directors for attending meetings), sitting fees of experts etc.</w:t>
-            </w:r>
-          </w:p>
-        </w:tc>
-        <w:tc>
-          <w:tcPr>
-            <w:tcW w:w="883" w:type="dxa"/>
-          </w:tcPr>
-          <w:p>
-            <w:pPr>
               <w:rPr>
                 <w:sz w:val="16"/>
                 <w:szCs w:val="16"/>
               </w:rPr>
-            </w:pPr>
-            <w:r>
               <w:t>Total monthly income</w:t>
             </w:r>
           </w:p>
         </w:tc>
         <w:tc>
           <w:tcPr>
-            <w:tcW w:w="1262" w:type="dxa"/>
-          </w:tcPr>
-          <w:p>
-            <w:r>
+            <w:tcW w:w="1260" w:type="dxa"/>
+          </w:tcPr>
+          <w:p>
+            <w:pPr>
+              <w:rPr>
+                <w:sz w:val="16"/>
+                <w:szCs w:val="16"/>
+              </w:rPr>
+            </w:pPr>
+            <w:r>
+              <w:rPr>
+                <w:sz w:val="16"/>
+                <w:szCs w:val="16"/>
+              </w:rPr>
               <w:t>Please check the entries and provide suitable  clarifications in following codes</w:t>
             </w:r>
           </w:p>
         </w:tc>
         <w:tc>
           <w:tcPr>
-            <w:tcW w:w="588" w:type="dxa"/>
-          </w:tcPr>
-          <w:p>
-            <w:r>
+            <w:tcW w:w="236" w:type="dxa"/>
+          </w:tcPr>
+          <w:p>
+            <w:pPr>
+              <w:rPr>
+                <w:sz w:val="16"/>
+                <w:szCs w:val="16"/>
+              </w:rPr>
+            </w:pPr>
+            <w:r>
+              <w:rPr>
+                <w:sz w:val="16"/>
+                <w:szCs w:val="16"/>
+              </w:rPr>
               <w:t>(5.9.1)</w:t>
             </w:r>
             <w:r>
+              <w:rPr>
+                <w:sz w:val="16"/>
+                <w:szCs w:val="16"/>
+              </w:rPr>
               <w:br/>
               <w:t>Remark</w:t>
             </w:r>
@@ -4062,7 +4018,7 @@
         </w:trPr>
         <w:tc>
           <w:tcPr>
-            <w:tcW w:w="1031" w:type="dxa"/>
+            <w:tcW w:w="1343" w:type="dxa"/>
           </w:tcPr>
           <w:p>
             <w:pPr>
@@ -4456,7 +4412,7 @@
         </w:tc>
         <w:tc>
           <w:tcPr>
-            <w:tcW w:w="1262" w:type="dxa"/>
+            <w:tcW w:w="1260" w:type="dxa"/>
           </w:tcPr>
           <w:p>
             <w:r>
@@ -4466,7 +4422,7 @@
         </w:tc>
         <w:tc>
           <w:tcPr>
-            <w:tcW w:w="588" w:type="dxa"/>
+            <w:tcW w:w="236" w:type="dxa"/>
           </w:tcPr>
           <w:p/>
         </w:tc>
@@ -4477,7 +4433,7 @@
         </w:trPr>
         <w:tc>
           <w:tcPr>
-            <w:tcW w:w="1031" w:type="dxa"/>
+            <w:tcW w:w="1343" w:type="dxa"/>
           </w:tcPr>
           <w:p>
             <w:pPr>
@@ -4629,13 +4585,13 @@
         </w:tc>
         <w:tc>
           <w:tcPr>
-            <w:tcW w:w="1262" w:type="dxa"/>
+            <w:tcW w:w="1260" w:type="dxa"/>
           </w:tcPr>
           <w:p/>
         </w:tc>
         <w:tc>
           <w:tcPr>
-            <w:tcW w:w="588" w:type="dxa"/>
+            <w:tcW w:w="236" w:type="dxa"/>
           </w:tcPr>
           <w:p/>
         </w:tc>
@@ -4658,15 +4614,10 @@
         <w:spacing w:after="160" w:line="278" w:lineRule="auto"/>
       </w:pPr>
     </w:p>
-    <w:p>
-      <w:pPr>
-        <w:spacing w:after="160" w:line="278" w:lineRule="auto"/>
-      </w:pPr>
-    </w:p>
     <w:tbl>
       <w:tblPr>
         <w:tblStyle w:val="TableGrid"/>
-        <w:tblpPr w:leftFromText="180" w:rightFromText="180" w:vertAnchor="text" w:horzAnchor="margin" w:tblpY="1543"/>
+        <w:tblpPr w:leftFromText="180" w:rightFromText="180" w:vertAnchor="text" w:horzAnchor="page" w:tblpX="462" w:tblpY="-18"/>
         <w:tblW w:w="14454" w:type="dxa"/>
         <w:tblLook w:val="04A0" w:firstRow="1" w:lastRow="0" w:firstColumn="1" w:lastColumn="0" w:noHBand="0" w:noVBand="1"/>
       </w:tblPr>
@@ -4681,13 +4632,8 @@
           </w:tcPr>
           <w:p>
             <w:r>
-              <w:t>[</w:t>
-            </w:r>
-            <w:proofErr w:type="gramStart"/>
-            <w:r>
-              <w:t>5]Remarks</w:t>
-            </w:r>
-            <w:proofErr w:type="gramEnd"/>
+              <w:t>[5]Remarks</w:t>
+            </w:r>
           </w:p>
         </w:tc>
         <w:tc>
@@ -4698,6 +4644,11 @@
         </w:tc>
       </w:tr>
     </w:tbl>
+    <w:p>
+      <w:pPr>
+        <w:spacing w:after="160" w:line="278" w:lineRule="auto"/>
+      </w:pPr>
+    </w:p>
     <w:p>
       <w:pPr>
         <w:spacing w:after="160" w:line="278" w:lineRule="auto"/>
@@ -8003,15 +7954,7 @@
               </w:rPr>
             </w:pPr>
             <w:r>
-              <w:t xml:space="preserve">Sale value of </w:t>
-            </w:r>
-            <w:proofErr w:type="gramStart"/>
-            <w:r>
-              <w:t>produces</w:t>
-            </w:r>
-            <w:proofErr w:type="gramEnd"/>
-            <w:r>
-              <w:t xml:space="preserve"> which were cultivated beyond last 365 days but sold during last 365 days (in whole no. of Rs.)</w:t>
+              <w:t>Sale value of produces which were cultivated beyond last 365 days but sold during last 365 days (in whole no. of Rs.)</w:t>
             </w:r>
             <w:r>
               <w:rPr>
@@ -17773,15 +17716,7 @@
               </w:rPr>
             </w:pPr>
             <w:r>
-              <w:t xml:space="preserve">cereals &amp; cereal products, pulses &amp; pulse products, salt &amp; sugar, edible oil, spices, dry </w:t>
-            </w:r>
-            <w:proofErr w:type="gramStart"/>
-            <w:r>
-              <w:t>fruits</w:t>
-            </w:r>
-            <w:proofErr w:type="gramEnd"/>
-            <w:r>
-              <w:t xml:space="preserve"> &amp; nuts</w:t>
+              <w:t>cereals &amp; cereal products, pulses &amp; pulse products, salt &amp; sugar, edible oil, spices, dry fruits &amp; nuts</w:t>
             </w:r>
             <w:r>
               <w:rPr>
@@ -23677,15 +23612,7 @@
               </w:rPr>
             </w:pPr>
             <w:r>
-              <w:t xml:space="preserve">Transfer paid to non-household </w:t>
-            </w:r>
-            <w:proofErr w:type="gramStart"/>
-            <w:r>
-              <w:t>member</w:t>
-            </w:r>
-            <w:proofErr w:type="gramEnd"/>
-            <w:r>
-              <w:t> (Block 11a)</w:t>
+              <w:t>Transfer paid to non-household member (Block 11a)</w:t>
             </w:r>
             <w:r>
               <w:rPr>
@@ -25364,23 +25291,7 @@
                 <w:sz w:val="18"/>
                 <w:szCs w:val="18"/>
               </w:rPr>
-              <w:t xml:space="preserve">Mobile number of informant/any other household </w:t>
-            </w:r>
-            <w:proofErr w:type="gramStart"/>
-            <w:r>
-              <w:rPr>
-                <w:sz w:val="18"/>
-                <w:szCs w:val="18"/>
-              </w:rPr>
-              <w:t>member</w:t>
-            </w:r>
-            <w:proofErr w:type="gramEnd"/>
-            <w:r>
-              <w:rPr>
-                <w:sz w:val="18"/>
-                <w:szCs w:val="18"/>
-              </w:rPr>
-              <w:t xml:space="preserve"> who can be contacted</w:t>
+              <w:t>Mobile number of informant/any other household member who can be contacted</w:t>
             </w:r>
           </w:p>
         </w:tc>

</xml_diff>

<commit_message>
final templete commmit with fixed column and row
</commit_message>
<xml_diff>
--- a/Resources/Template/TemplateHis2026.docx
+++ b/Resources/Template/TemplateHis2026.docx
@@ -11,15 +11,6 @@
           <w:szCs w:val="24"/>
         </w:rPr>
       </w:pPr>
-      <w:r>
-        <w:rPr>
-          <w:b/>
-          <w:bCs/>
-          <w:sz w:val="24"/>
-          <w:szCs w:val="24"/>
-        </w:rPr>
-        <w:t>f</w:t>
-      </w:r>
       <w:r>
         <w:rPr>
           <w:b/>
@@ -2436,7 +2427,15 @@
           </w:tcPr>
           <w:p>
             <w:r>
-              <w:t>Agricultural activity(ies) carried out by one or more household member in last 365 days</w:t>
+              <w:t>Agricultural activity(</w:t>
+            </w:r>
+            <w:proofErr w:type="spellStart"/>
+            <w:r>
+              <w:t>ies</w:t>
+            </w:r>
+            <w:proofErr w:type="spellEnd"/>
+            <w:r>
+              <w:t>) carried out by one or more household member in last 365 days</w:t>
             </w:r>
           </w:p>
         </w:tc>
@@ -3222,7 +3221,15 @@
           </w:tcPr>
           <w:p>
             <w:r>
-              <w:t>If codes 1-3 in Q4.9, (Multiple options can be selected) Type of economic activity(ies), household performed during last 365 day</w:t>
+              <w:t>If codes 1-3 in Q4.9, (Multiple options can be selected) Type of economic activity(</w:t>
+            </w:r>
+            <w:proofErr w:type="spellStart"/>
+            <w:r>
+              <w:t>ies</w:t>
+            </w:r>
+            <w:proofErr w:type="spellEnd"/>
+            <w:r>
+              <w:t>), household performed during last 365 day</w:t>
             </w:r>
           </w:p>
         </w:tc>
@@ -3752,14 +3759,32 @@
                 <w:sz w:val="16"/>
                 <w:szCs w:val="16"/>
               </w:rPr>
-              <w:t>Last month</w:t>
-            </w:r>
-            <w:r>
-              <w:rPr>
+              <w:t xml:space="preserve">Last </w:t>
+            </w:r>
+            <w:proofErr w:type="spellStart"/>
+            <w:r>
+              <w:rPr>
+                <w:b/>
+                <w:bCs/>
                 <w:sz w:val="16"/>
                 <w:szCs w:val="16"/>
               </w:rPr>
-              <w:t>Gross salary</w:t>
+              <w:t>month</w:t>
+            </w:r>
+            <w:r>
+              <w:rPr>
+                <w:sz w:val="16"/>
+                <w:szCs w:val="16"/>
+              </w:rPr>
+              <w:t>Gross</w:t>
+            </w:r>
+            <w:proofErr w:type="spellEnd"/>
+            <w:r>
+              <w:rPr>
+                <w:sz w:val="16"/>
+                <w:szCs w:val="16"/>
+              </w:rPr>
+              <w:t xml:space="preserve"> salary</w:t>
             </w:r>
           </w:p>
         </w:tc>
@@ -4129,75 +4154,107 @@
                 <w:sz w:val="16"/>
                 <w:szCs w:val="16"/>
               </w:rPr>
-              <w:t>3(i)</w:t>
-            </w:r>
+              <w:t>3(</w:t>
+            </w:r>
+            <w:proofErr w:type="spellStart"/>
             <w:r>
               <w:rPr>
                 <w:sz w:val="16"/>
                 <w:szCs w:val="16"/>
               </w:rPr>
-              <w:t>)</w:t>
-            </w:r>
-          </w:p>
-        </w:tc>
-        <w:tc>
-          <w:tcPr>
-            <w:tcW w:w="936" w:type="dxa"/>
-          </w:tcPr>
-          <w:p>
-            <w:pPr>
+              <w:t>i</w:t>
+            </w:r>
+            <w:proofErr w:type="spellEnd"/>
+            <w:r>
               <w:rPr>
                 <w:sz w:val="16"/>
                 <w:szCs w:val="16"/>
               </w:rPr>
-            </w:pPr>
+              <w:t>)</w:t>
+            </w:r>
             <w:r>
               <w:rPr>
                 <w:sz w:val="16"/>
                 <w:szCs w:val="16"/>
               </w:rPr>
-              <w:t>(</w:t>
-            </w:r>
-            <w:r>
+              <w:t>)</w:t>
+            </w:r>
+          </w:p>
+        </w:tc>
+        <w:tc>
+          <w:tcPr>
+            <w:tcW w:w="936" w:type="dxa"/>
+          </w:tcPr>
+          <w:p>
+            <w:pPr>
               <w:rPr>
                 <w:sz w:val="16"/>
                 <w:szCs w:val="16"/>
               </w:rPr>
-              <w:t>3(ii)</w:t>
-            </w:r>
+            </w:pPr>
             <w:r>
               <w:rPr>
                 <w:sz w:val="16"/>
                 <w:szCs w:val="16"/>
               </w:rPr>
-              <w:t>)</w:t>
-            </w:r>
-          </w:p>
-        </w:tc>
-        <w:tc>
-          <w:tcPr>
-            <w:tcW w:w="1078" w:type="dxa"/>
-          </w:tcPr>
-          <w:p>
-            <w:pPr>
+              <w:t>(</w:t>
+            </w:r>
+            <w:r>
               <w:rPr>
                 <w:sz w:val="16"/>
                 <w:szCs w:val="16"/>
               </w:rPr>
-            </w:pPr>
+              <w:t>3(ii)</w:t>
+            </w:r>
             <w:r>
               <w:rPr>
                 <w:sz w:val="16"/>
                 <w:szCs w:val="16"/>
               </w:rPr>
-              <w:t>(</w:t>
-            </w:r>
-            <w:r>
+              <w:t>)</w:t>
+            </w:r>
+          </w:p>
+        </w:tc>
+        <w:tc>
+          <w:tcPr>
+            <w:tcW w:w="1078" w:type="dxa"/>
+          </w:tcPr>
+          <w:p>
+            <w:pPr>
               <w:rPr>
                 <w:sz w:val="16"/>
                 <w:szCs w:val="16"/>
               </w:rPr>
-              <w:t>4(i)</w:t>
+            </w:pPr>
+            <w:r>
+              <w:rPr>
+                <w:sz w:val="16"/>
+                <w:szCs w:val="16"/>
+              </w:rPr>
+              <w:t>(</w:t>
+            </w:r>
+            <w:r>
+              <w:rPr>
+                <w:sz w:val="16"/>
+                <w:szCs w:val="16"/>
+              </w:rPr>
+              <w:t>4(</w:t>
+            </w:r>
+            <w:proofErr w:type="spellStart"/>
+            <w:r>
+              <w:rPr>
+                <w:sz w:val="16"/>
+                <w:szCs w:val="16"/>
+              </w:rPr>
+              <w:t>i</w:t>
+            </w:r>
+            <w:proofErr w:type="spellEnd"/>
+            <w:r>
+              <w:rPr>
+                <w:sz w:val="16"/>
+                <w:szCs w:val="16"/>
+              </w:rPr>
+              <w:t>)</w:t>
             </w:r>
             <w:r>
               <w:rPr>
@@ -4541,11 +4598,7 @@
           <w:tcPr>
             <w:tcW w:w="1615" w:type="dxa"/>
           </w:tcPr>
-          <w:p>
-            <w:r>
-              <w:t>mdsjbcfvfsjfhbjshbfsbfvsbfhsbfhbsfhbsbfsfbsbfsbgsbvhjbslfbgsghbfusbgugbfugbfgjsbgybsgfuhsiuhguehgudnhgusegfwusgbjufbggulyghuhgushginjitheiothj</w:t>
-            </w:r>
-          </w:p>
+          <w:p/>
         </w:tc>
       </w:tr>
     </w:tbl>
@@ -4718,8 +4771,13 @@
             <w:tcW w:w="886" w:type="dxa"/>
           </w:tcPr>
           <w:p>
-            <w:r>
-              <w:t>Srl. no.</w:t>
+            <w:proofErr w:type="spellStart"/>
+            <w:r>
+              <w:t>Srl</w:t>
+            </w:r>
+            <w:proofErr w:type="spellEnd"/>
+            <w:r>
+              <w:t>. no.</w:t>
             </w:r>
           </w:p>
         </w:tc>
@@ -5018,36 +5076,7 @@
           <w:tcPr>
             <w:tcW w:w="1843" w:type="dxa"/>
           </w:tcPr>
-          <w:p>
-            <w:r>
-              <w:t>Gfhusefburgfygerayhafuhw8io9tjoerhtiguehruigtiuerhu   ugheuighiuesghuies</w:t>
-            </w:r>
-          </w:p>
-          <w:p>
-            <w:r>
-              <w:t>Egpgjitjg</w:t>
-            </w:r>
-          </w:p>
-          <w:p>
-            <w:r>
-              <w:t>]eigjiejg</w:t>
-            </w:r>
-          </w:p>
-          <w:p>
-            <w:r>
-              <w:t>Griejrgtije</w:t>
-            </w:r>
-          </w:p>
-          <w:p>
-            <w:r>
-              <w:t>Eglpejgoetjge</w:t>
-            </w:r>
-          </w:p>
-          <w:p>
-            <w:r>
-              <w:t>R]geojgiejgreugfyerg</w:t>
-            </w:r>
-          </w:p>
+          <w:p/>
         </w:tc>
       </w:tr>
     </w:tbl>
@@ -6145,12 +6174,6 @@
                 <w:lang w:val="en-IN"/>
               </w:rPr>
             </w:pPr>
-            <w:r>
-              <w:rPr>
-                <w:lang w:val="en-IN"/>
-              </w:rPr>
-              <w:t>fhrkugfyugrfyegryfgwyegfrywegfrywesgbfwywgsbgfygvsygfwyegfyw</w:t>
-            </w:r>
           </w:p>
         </w:tc>
       </w:tr>
@@ -7012,8 +7035,13 @@
                 <w:lang w:val="en-IN"/>
               </w:rPr>
             </w:pPr>
-            <w:r>
-              <w:t>labour cost (human and animal)</w:t>
+            <w:proofErr w:type="spellStart"/>
+            <w:r>
+              <w:t>labour</w:t>
+            </w:r>
+            <w:proofErr w:type="spellEnd"/>
+            <w:r>
+              <w:t> cost (human and animal)</w:t>
             </w:r>
             <w:r>
               <w:rPr>
@@ -10385,8 +10413,13 @@
                 <w:lang w:val="en-IN"/>
               </w:rPr>
             </w:pPr>
-            <w:r>
-              <w:t>labour cost (human &amp; animal)</w:t>
+            <w:proofErr w:type="spellStart"/>
+            <w:r>
+              <w:t>labour</w:t>
+            </w:r>
+            <w:proofErr w:type="spellEnd"/>
+            <w:r>
+              <w:t> cost (human &amp; animal)</w:t>
             </w:r>
             <w:r>
               <w:rPr>
@@ -12102,13 +12135,6 @@
                 <w:bCs/>
               </w:rPr>
             </w:pPr>
-            <w:r>
-              <w:rPr>
-                <w:b/>
-                <w:bCs/>
-              </w:rPr>
-              <w:t>Jfbhwhbfwjrhnfwejfnjwnerufh4wuerfwrbfhrybfyerybfbcjhrbfjrbfrhbfufburbfuwebfruwbfuwrfujwguwrbfujrufrhnhurnjubfrwjggggggggggggggggggggggggggggggggggggggggggggggggggggggggg</w:t>
-            </w:r>
           </w:p>
         </w:tc>
       </w:tr>
@@ -12436,8 +12462,13 @@
                 <w:lang w:val="en-IN"/>
               </w:rPr>
             </w:pPr>
-            <w:r>
-              <w:t>labour cost</w:t>
+            <w:proofErr w:type="spellStart"/>
+            <w:r>
+              <w:t>labour</w:t>
+            </w:r>
+            <w:proofErr w:type="spellEnd"/>
+            <w:r>
+              <w:t> cost</w:t>
             </w:r>
             <w:r>
               <w:rPr>
@@ -14931,9 +14962,6 @@
             <w:pPr>
               <w:spacing w:after="160" w:line="278" w:lineRule="auto"/>
             </w:pPr>
-            <w:r>
-              <w:t>h</w:t>
-            </w:r>
           </w:p>
         </w:tc>
       </w:tr>
@@ -18569,8 +18597,13 @@
               </w:rPr>
             </w:pPr>
             <w:r>
-              <w:t>rent &amp; garage rent, consumer taxes and cesses</w:t>
-            </w:r>
+              <w:t>rent &amp; garage rent, consumer taxes and </w:t>
+            </w:r>
+            <w:proofErr w:type="spellStart"/>
+            <w:r>
+              <w:t>cesses</w:t>
+            </w:r>
+            <w:proofErr w:type="spellEnd"/>
             <w:r>
               <w:rPr>
                 <w:lang w:val="en-IN"/>
@@ -20151,8 +20184,13 @@
                 <w:lang w:val="en-IN"/>
               </w:rPr>
             </w:pPr>
-            <w:r>
-              <w:t>jewellery &amp; ornaments</w:t>
+            <w:proofErr w:type="spellStart"/>
+            <w:r>
+              <w:t>jewellery</w:t>
+            </w:r>
+            <w:proofErr w:type="spellEnd"/>
+            <w:r>
+              <w:t> &amp; ornaments</w:t>
             </w:r>
             <w:r>
               <w:rPr>
@@ -24814,12 +24852,21 @@
                 <w:lang w:val="en-IN"/>
               </w:rPr>
             </w:pPr>
+            <w:proofErr w:type="spellStart"/>
             <w:r>
               <w:rPr>
                 <w:sz w:val="18"/>
                 <w:szCs w:val="18"/>
               </w:rPr>
-              <w:t>i) In block 12 /13</w:t>
+              <w:t>i</w:t>
+            </w:r>
+            <w:proofErr w:type="spellEnd"/>
+            <w:r>
+              <w:rPr>
+                <w:sz w:val="18"/>
+                <w:szCs w:val="18"/>
+              </w:rPr>
+              <w:t>) In block 12 /13</w:t>
             </w:r>
           </w:p>
         </w:tc>

</xml_diff>